<commit_message>
Updarte in the article
</commit_message>
<xml_diff>
--- a/DOCS/TGSI_IEEE.docx
+++ b/DOCS/TGSI_IEEE.docx
@@ -100,26 +100,27 @@
         <w:rPr>
           <w:lang w:val="pt-BR"/>
         </w:rPr>
-        <w:t xml:space="preserve"> </w:t>
+        <w:t xml:space="preserve"> Cassens</w:t>
       </w:r>
       <w:r>
         <w:rPr>
           <w:lang w:val="pt-BR"/>
         </w:rPr>
-        <w:t>Cassens</w:t>
-      </w:r>
-      <w:r>
-        <w:rPr>
+        <w:t xml:space="preserve">, </w:t>
+      </w:r>
+      <w:r>
+        <w:rPr>
+          <w:i/>
           <w:lang w:val="pt-BR"/>
         </w:rPr>
-        <w:t xml:space="preserve">, </w:t>
+        <w:t>Advi</w:t>
       </w:r>
       <w:r>
         <w:rPr>
           <w:i/>
           <w:lang w:val="pt-BR"/>
         </w:rPr>
-        <w:t>Adivser</w:t>
+        <w:t>ser</w:t>
       </w:r>
       <w:r>
         <w:rPr>
@@ -219,15 +220,13 @@
         </w:rPr>
         <w:t xml:space="preserve"> </w:t>
       </w:r>
-      <w:bookmarkStart w:id="0" w:name="_GoBack"/>
-      <w:bookmarkEnd w:id="0"/>
     </w:p>
     <w:p/>
     <w:p>
       <w:pPr>
         <w:pStyle w:val="IndexTerms"/>
       </w:pPr>
-      <w:bookmarkStart w:id="1" w:name="PointTmp"/>
+      <w:bookmarkStart w:id="0" w:name="PointTmp"/>
       <w:r>
         <w:rPr>
           <w:i/>
@@ -246,7 +245,7 @@
       </w:r>
     </w:p>
     <w:p/>
-    <w:bookmarkEnd w:id="1"/>
+    <w:bookmarkEnd w:id="0"/>
     <w:p>
       <w:pPr>
         <w:pStyle w:val="Heading1"/>
@@ -264,212 +263,515 @@
     </w:p>
     <w:p>
       <w:pPr>
+        <w:ind w:firstLine="202"/>
+        <w:jc w:val="both"/>
+      </w:pPr>
+      <w:r>
+        <w:t xml:space="preserve">Nowadays many governmental institutions in Brazil are opening their non-sensitive databases to research, willing citizenries might analyze the released data. Thus, citizens will be able to </w:t>
+      </w:r>
+      <w:r>
+        <w:t>acknowledge the country situation in different government department.</w:t>
+      </w:r>
+      <w:r>
+        <w:t xml:space="preserve"> However the present article will use databases related to </w:t>
+      </w:r>
+      <w:proofErr w:type="spellStart"/>
+      <w:r>
+        <w:t>Frederico</w:t>
+      </w:r>
+      <w:proofErr w:type="spellEnd"/>
+      <w:r>
+        <w:t xml:space="preserve"> </w:t>
+      </w:r>
+      <w:proofErr w:type="spellStart"/>
+      <w:r>
+        <w:t>Westphalen</w:t>
+      </w:r>
+      <w:proofErr w:type="spellEnd"/>
+      <w:r>
+        <w:t xml:space="preserve"> micro region.</w:t>
+      </w:r>
+    </w:p>
+    <w:p>
+      <w:pPr>
+        <w:ind w:firstLine="202"/>
+        <w:jc w:val="both"/>
+      </w:pPr>
+      <w:r>
+        <w:t xml:space="preserve">The databases from cities included in this region were released by </w:t>
+      </w:r>
+      <w:proofErr w:type="spellStart"/>
+      <w:r>
+        <w:t>Fundação</w:t>
+      </w:r>
+      <w:proofErr w:type="spellEnd"/>
+      <w:r>
+        <w:t xml:space="preserve"> de </w:t>
+      </w:r>
+      <w:proofErr w:type="spellStart"/>
+      <w:r>
+        <w:t>Economia</w:t>
+      </w:r>
+      <w:proofErr w:type="spellEnd"/>
+      <w:r>
+        <w:t xml:space="preserve"> e </w:t>
+      </w:r>
+      <w:proofErr w:type="spellStart"/>
+      <w:r>
+        <w:t>Estatística</w:t>
+      </w:r>
+      <w:proofErr w:type="spellEnd"/>
+      <w:r>
+        <w:t xml:space="preserve"> (FEE).</w:t>
+      </w:r>
+      <w:r>
+        <w:t xml:space="preserve"> Allowing creation of a ranking that will show how different these cities are. Also it will demonstrate to authorities what characteristics they should improve to have a better environment.</w:t>
+      </w:r>
+    </w:p>
+    <w:p>
+      <w:pPr>
+        <w:ind w:firstLine="202"/>
+        <w:jc w:val="both"/>
+      </w:pPr>
+      <w:r>
+        <w:t xml:space="preserve">To develop the logic of the application it will be utilized </w:t>
+      </w:r>
+      <w:proofErr w:type="spellStart"/>
+      <w:r>
+        <w:t>Laravel</w:t>
+      </w:r>
+      <w:proofErr w:type="spellEnd"/>
+      <w:r>
+        <w:t xml:space="preserve"> Framework</w:t>
+      </w:r>
+      <w:r>
+        <w:t>, a PHP framework. Aiming a quicker server-side development and integration with database. As the Database Management System (DBM)</w:t>
+      </w:r>
+      <w:r>
+        <w:t xml:space="preserve"> it will be worked with MongoDB. MongoDB was chosen because it has a document oriented storage, allowing to work with data in a more generic way and faster </w:t>
+      </w:r>
+      <w:r>
+        <w:t>querying routines than relational databases.</w:t>
+      </w:r>
+    </w:p>
+    <w:p>
+      <w:pPr>
+        <w:pStyle w:val="Heading1"/>
+      </w:pPr>
+      <w:r>
+        <w:t>O</w:t>
+      </w:r>
+      <w:r>
+        <w:t>bjective</w:t>
+      </w:r>
+    </w:p>
+    <w:p>
+      <w:pPr>
         <w:pStyle w:val="Text"/>
-        <w:keepNext/>
-        <w:framePr w:dropCap="drop" w:lines="2" w:wrap="auto" w:vAnchor="text" w:hAnchor="text"/>
-        <w:spacing w:line="480" w:lineRule="exact"/>
-        <w:ind w:firstLine="0"/>
-        <w:rPr>
-          <w:smallCaps/>
-          <w:position w:val="-3"/>
-          <w:sz w:val="56"/>
-          <w:szCs w:val="56"/>
+      </w:pPr>
+      <w:r>
+        <w:t xml:space="preserve">This </w:t>
+      </w:r>
+      <w:r>
+        <w:t xml:space="preserve">project wanted to </w:t>
+      </w:r>
+      <w:r>
+        <w:t xml:space="preserve">gather open databases from the cities belonging to the </w:t>
+      </w:r>
+      <w:proofErr w:type="spellStart"/>
+      <w:r>
+        <w:t>Frederico</w:t>
+      </w:r>
+      <w:proofErr w:type="spellEnd"/>
+      <w:r>
+        <w:t xml:space="preserve"> </w:t>
+      </w:r>
+      <w:proofErr w:type="spellStart"/>
+      <w:r>
+        <w:t>Westphalen</w:t>
+      </w:r>
+      <w:proofErr w:type="spellEnd"/>
+      <w:r>
+        <w:t xml:space="preserve"> micro region and implement methods to rank and measure their performance.</w:t>
+      </w:r>
+    </w:p>
+    <w:p>
+      <w:pPr>
+        <w:pStyle w:val="Heading1"/>
+      </w:pPr>
+      <w:r>
+        <w:t>G</w:t>
+      </w:r>
+      <w:r>
+        <w:t>oals</w:t>
+      </w:r>
+    </w:p>
+    <w:p>
+      <w:r>
+        <w:t>- Ident</w:t>
+      </w:r>
+      <w:r>
+        <w:t>ified</w:t>
+      </w:r>
+      <w:r>
+        <w:t xml:space="preserve"> open databases which contain relevant data;</w:t>
+      </w:r>
+    </w:p>
+    <w:p>
+      <w:r>
+        <w:t>- Import</w:t>
+      </w:r>
+      <w:r>
+        <w:t>ed</w:t>
+      </w:r>
+      <w:r>
+        <w:t xml:space="preserve"> all relevant open database to MongoDB;</w:t>
+      </w:r>
+    </w:p>
+    <w:p>
+      <w:pPr>
+        <w:rPr>
+          <w:color w:val="000000" w:themeColor="text1"/>
+        </w:rPr>
+      </w:pPr>
+      <w:r>
+        <w:rPr>
+          <w:color w:val="000000" w:themeColor="text1"/>
+        </w:rPr>
+        <w:t>- Studied and applied technique to develop ranking and indices;</w:t>
+      </w:r>
+    </w:p>
+    <w:p>
+      <w:r>
+        <w:t>- Created a ranking to compare the performance of each city;</w:t>
+      </w:r>
+    </w:p>
+    <w:p>
+      <w:r>
+        <w:t xml:space="preserve">- Enabled the visualization of strengths and weaknesses of each </w:t>
+      </w:r>
+      <w:r>
+        <w:t>city</w:t>
+      </w:r>
+      <w:r>
+        <w:t>;</w:t>
+      </w:r>
+    </w:p>
+    <w:p>
+      <w:r>
+        <w:t>- Utilized a non-relational database;</w:t>
+      </w:r>
+    </w:p>
+    <w:p>
+      <w:r>
+        <w:t>- Created dashboard to facilitate the visualiza</w:t>
+      </w:r>
+      <w:r>
+        <w:t>tion of the generated information</w:t>
+      </w:r>
+      <w:r>
+        <w:t>;</w:t>
+      </w:r>
+    </w:p>
+    <w:p>
+      <w:r>
+        <w:t xml:space="preserve">- Utilized HTML 5 and </w:t>
+      </w:r>
+      <w:proofErr w:type="spellStart"/>
+      <w:r>
+        <w:t>Javascript</w:t>
+      </w:r>
+      <w:proofErr w:type="spellEnd"/>
+      <w:r>
+        <w:t xml:space="preserve"> to devel</w:t>
+      </w:r>
+      <w:r>
+        <w:t>o</w:t>
+      </w:r>
+      <w:r>
+        <w:t>p the dashboard;</w:t>
+      </w:r>
+    </w:p>
+    <w:p>
+      <w:r>
+        <w:t xml:space="preserve">- Utilized the framework PHP </w:t>
+      </w:r>
+      <w:proofErr w:type="spellStart"/>
+      <w:r>
+        <w:t>Laravel</w:t>
+      </w:r>
+      <w:proofErr w:type="spellEnd"/>
+      <w:r>
+        <w:t xml:space="preserve"> to process the obtained information</w:t>
+      </w:r>
+      <w:r>
+        <w:t>;</w:t>
+      </w:r>
+    </w:p>
+    <w:p>
+      <w:pPr>
+        <w:pStyle w:val="Heading1"/>
+      </w:pPr>
+      <w:r>
+        <w:t>E</w:t>
+      </w:r>
+      <w:r>
+        <w:t>xplanation</w:t>
+      </w:r>
+    </w:p>
+    <w:p>
+      <w:pPr>
+        <w:pStyle w:val="Text"/>
+        <w:rPr>
           <w:highlight w:val="yellow"/>
         </w:rPr>
       </w:pPr>
       <w:r>
         <w:rPr>
-          <w:position w:val="-3"/>
-          <w:sz w:val="56"/>
-          <w:szCs w:val="56"/>
           <w:highlight w:val="yellow"/>
         </w:rPr>
-        <w:t>T</w:t>
+        <w:t>TODO</w:t>
+      </w:r>
+    </w:p>
+    <w:p>
+      <w:pPr>
+        <w:pStyle w:val="Heading1"/>
+      </w:pPr>
+      <w:r>
+        <w:t>Theoretical Background</w:t>
       </w:r>
     </w:p>
     <w:p>
       <w:pPr>
         <w:pStyle w:val="Text"/>
-        <w:ind w:firstLine="0"/>
+      </w:pPr>
+      <w:r>
+        <w:t xml:space="preserve">Traditionally </w:t>
+      </w:r>
+      <w:r>
+        <w:t xml:space="preserve">it is utilized relational databases, but in 1998 Carlo </w:t>
+      </w:r>
+      <w:proofErr w:type="spellStart"/>
+      <w:r>
+        <w:t>Strozzi</w:t>
+      </w:r>
+      <w:proofErr w:type="spellEnd"/>
+      <w:r>
+        <w:t xml:space="preserve"> introduced the term NoSQL, what originally stated to a relational database </w:t>
+      </w:r>
+      <w:r>
+        <w:t>that dispensed SQL interface, using UNIX commands</w:t>
+      </w:r>
+      <w:r>
+        <w:t xml:space="preserve"> </w:t>
+      </w:r>
+      <w:r>
+        <w:t>to read and write data [1]. Nowadays NoSQL (Not only SQL) can be defined as a database class which does not make use of relation concepts applied in relational databases. Furthermore it allows faster reading and writing operation</w:t>
+      </w:r>
+      <w:r>
+        <w:t>, yet it facilitate scalability, clustering and failure tolerance [2].</w:t>
+      </w:r>
+    </w:p>
+    <w:p>
+      <w:pPr>
+        <w:pStyle w:val="Text"/>
+      </w:pPr>
+      <w:r>
+        <w:t xml:space="preserve">Document oriented databases store document collections, where each document means </w:t>
+      </w:r>
+      <w:r>
+        <w:t>objects that have an identifier (ID) and group of fields as strings, lists or nested documents [3]. Also, documented oriented databases are free of schemas and allow the storage of complex data structures, for instance trees, dictionaries and collections [4].</w:t>
+      </w:r>
+    </w:p>
+    <w:p>
+      <w:pPr>
+        <w:pStyle w:val="Text"/>
+      </w:pPr>
+      <w:r>
+        <w:t xml:space="preserve">As oriented document database examples it is possible to quote </w:t>
+      </w:r>
+      <w:proofErr w:type="spellStart"/>
+      <w:r>
+        <w:t>CouchDB</w:t>
+      </w:r>
+      <w:proofErr w:type="spellEnd"/>
+      <w:r>
+        <w:t xml:space="preserve"> and MongoDB. Where </w:t>
+      </w:r>
+      <w:proofErr w:type="spellStart"/>
+      <w:r>
+        <w:t>CouchDB</w:t>
+      </w:r>
+      <w:proofErr w:type="spellEnd"/>
+      <w:r>
+        <w:t xml:space="preserve"> uses JSON format</w:t>
+      </w:r>
+      <w:r>
+        <w:t>, is JAVA implemented and allows replication and consistency. Otherwise MongoDB is C++ implemented and permit concurrency and replication [3].</w:t>
+      </w:r>
+    </w:p>
+    <w:p>
+      <w:pPr>
+        <w:pStyle w:val="Text"/>
+      </w:pPr>
+      <w:r>
+        <w:t>When developing software it is necessary to choose some tools to start coding, usually it is chosen tools with good documentation, permit a quick development and easy to work with.</w:t>
+      </w:r>
+      <w:r>
+        <w:t xml:space="preserve"> So</w:t>
+      </w:r>
+      <w:r>
+        <w:t>,</w:t>
+      </w:r>
+      <w:r>
+        <w:t xml:space="preserve"> choosing a framework will allow to abs</w:t>
+      </w:r>
+      <w:r>
+        <w:t>tract some coding and save time.</w:t>
+      </w:r>
+      <w:r>
+        <w:t xml:space="preserve"> To this work it was chosen the </w:t>
+      </w:r>
+      <w:proofErr w:type="spellStart"/>
+      <w:r>
+        <w:t>Laravel</w:t>
+      </w:r>
+      <w:proofErr w:type="spellEnd"/>
+      <w:r>
+        <w:t xml:space="preserve"> framework, an open-source PHP framework which follows model-view-controller (MVC)</w:t>
+      </w:r>
+      <w:r>
+        <w:t xml:space="preserve"> pattern and</w:t>
+      </w:r>
+      <w:r>
+        <w:t xml:space="preserve"> provide several ways to access databases.</w:t>
+      </w:r>
+    </w:p>
+    <w:p>
+      <w:pPr>
+        <w:pStyle w:val="Text"/>
+      </w:pPr>
+      <w:r>
+        <w:t xml:space="preserve">To visualize the generated information there are several tools as well as JQuery Visualize, </w:t>
+      </w:r>
+      <w:proofErr w:type="spellStart"/>
+      <w:r>
+        <w:t>jqPlot</w:t>
+      </w:r>
+      <w:proofErr w:type="spellEnd"/>
+      <w:r>
+        <w:t xml:space="preserve">, D3.js which is a JavaScript library that uses HTML, SVG and CSS to render diagrams and charts, </w:t>
+      </w:r>
+      <w:proofErr w:type="spellStart"/>
+      <w:r>
+        <w:t>jpGraph</w:t>
+      </w:r>
+      <w:proofErr w:type="spellEnd"/>
+      <w:r>
+        <w:t xml:space="preserve"> is a PHP library</w:t>
+      </w:r>
+      <w:r>
+        <w:t xml:space="preserve"> to create plots </w:t>
+      </w:r>
+      <w:r>
+        <w:t>on server-side and Google Charts which is a tool highly flexible and a complete documentation [5].</w:t>
+      </w:r>
+    </w:p>
+    <w:p>
+      <w:pPr>
+        <w:pStyle w:val="Text"/>
+      </w:pPr>
+    </w:p>
+    <w:p>
+      <w:pPr>
+        <w:pStyle w:val="Heading1"/>
+      </w:pPr>
+      <w:r>
+        <w:lastRenderedPageBreak/>
+        <w:t>Solution</w:t>
+      </w:r>
+    </w:p>
+    <w:p>
+      <w:pPr>
+        <w:ind w:firstLine="144"/>
+        <w:jc w:val="both"/>
+      </w:pPr>
+      <w:r>
         <w:rPr>
           <w:highlight w:val="yellow"/>
         </w:rPr>
-      </w:pPr>
-      <w:r>
-        <w:rPr>
-          <w:smallCaps/>
-          <w:highlight w:val="yellow"/>
-        </w:rPr>
-        <w:t>ODO</w:t>
-      </w:r>
+        <w:t>TODO</w:t>
+      </w:r>
+    </w:p>
+    <w:p>
+      <w:pPr>
+        <w:ind w:firstLine="144"/>
+        <w:jc w:val="both"/>
+      </w:pPr>
     </w:p>
     <w:p>
       <w:pPr>
         <w:pStyle w:val="Heading1"/>
       </w:pPr>
       <w:r>
-        <w:t>O</w:t>
-      </w:r>
-      <w:r>
-        <w:t>bjective</w:t>
-      </w:r>
+        <w:t>Methodology</w:t>
+      </w:r>
+    </w:p>
+    <w:p>
+      <w:r>
+        <w:t xml:space="preserve">The project is based on the idea of Smart Cities, where open databases related to health care, education and government are gathered together. To perform this project were selected cities which are included in the </w:t>
+      </w:r>
+      <w:proofErr w:type="spellStart"/>
+      <w:r>
+        <w:t>Frederico</w:t>
+      </w:r>
+      <w:proofErr w:type="spellEnd"/>
+      <w:r>
+        <w:t xml:space="preserve"> </w:t>
+      </w:r>
+      <w:proofErr w:type="spellStart"/>
+      <w:r>
+        <w:t>Westphalen</w:t>
+      </w:r>
+      <w:proofErr w:type="spellEnd"/>
+      <w:r>
+        <w:t xml:space="preserve"> micro region. Imported their open databases into a non-relational database, MongoDB. Thus, loading the data into MongoDB allowed us to create queries that returned information. Also, a framework PHP called </w:t>
+      </w:r>
+      <w:proofErr w:type="spellStart"/>
+      <w:r>
+        <w:t>Laravel</w:t>
+      </w:r>
+      <w:proofErr w:type="spellEnd"/>
+      <w:r>
+        <w:t xml:space="preserve">, HTML 5 and </w:t>
+      </w:r>
+      <w:proofErr w:type="spellStart"/>
+      <w:r>
+        <w:t>Javascript</w:t>
+      </w:r>
+      <w:proofErr w:type="spellEnd"/>
+      <w:r>
+        <w:t xml:space="preserve"> were utilized to do the information processing and show the information got from the MongoDB queries. Then, it was possible to create a ranking, which compares the cities performance, and visualize the cities strengths and weaknesses.</w:t>
+      </w:r>
+    </w:p>
+    <w:p>
+      <w:pPr>
+        <w:ind w:firstLine="144"/>
+        <w:jc w:val="both"/>
+      </w:pPr>
     </w:p>
     <w:p>
       <w:pPr>
         <w:pStyle w:val="Text"/>
       </w:pPr>
-      <w:r>
-        <w:t xml:space="preserve">This </w:t>
-      </w:r>
-      <w:r>
-        <w:t xml:space="preserve">project wanted to </w:t>
-      </w:r>
-      <w:r>
-        <w:t>gather open databases from the cities belonging to the Frederico Westphalen micro region and implement methods to rank and measure their performance.</w:t>
-      </w:r>
     </w:p>
     <w:p>
       <w:pPr>
         <w:pStyle w:val="Heading1"/>
-      </w:pPr>
-      <w:r>
-        <w:t>G</w:t>
-      </w:r>
-      <w:r>
-        <w:t>oals</w:t>
-      </w:r>
-    </w:p>
-    <w:p>
-      <w:r>
-        <w:t>- Ident</w:t>
-      </w:r>
-      <w:r>
-        <w:t>ified</w:t>
-      </w:r>
-      <w:r>
-        <w:t xml:space="preserve"> open databases which contain relevant data;</w:t>
-      </w:r>
-    </w:p>
-    <w:p>
-      <w:r>
-        <w:t>- Import</w:t>
-      </w:r>
-      <w:r>
-        <w:t>ed</w:t>
-      </w:r>
-      <w:r>
-        <w:t xml:space="preserve"> all relevant open database to MongoDB;</w:t>
-      </w:r>
-    </w:p>
-    <w:p>
-      <w:pPr>
-        <w:rPr>
-          <w:color w:val="000000" w:themeColor="text1"/>
-        </w:rPr>
-      </w:pPr>
-      <w:r>
-        <w:rPr>
-          <w:color w:val="000000" w:themeColor="text1"/>
-        </w:rPr>
-        <w:t>- Studied and applied technique to develop ranking and indices;</w:t>
-      </w:r>
-    </w:p>
-    <w:p>
-      <w:r>
-        <w:t>- Created a ranking to compare the performance of each city;</w:t>
-      </w:r>
-    </w:p>
-    <w:p>
-      <w:r>
-        <w:t xml:space="preserve">- Enabled the visualization of strengths and weaknesses of each </w:t>
-      </w:r>
-      <w:r>
-        <w:t>city</w:t>
-      </w:r>
-      <w:r>
-        <w:t>;</w:t>
-      </w:r>
-    </w:p>
-    <w:p>
-      <w:r>
-        <w:t>- Utilized a non-relational database;</w:t>
-      </w:r>
-    </w:p>
-    <w:p>
-      <w:r>
-        <w:t>- Created dashboard to facilitate the visualiza</w:t>
-      </w:r>
-      <w:r>
-        <w:t>tion of the generated information</w:t>
-      </w:r>
-      <w:r>
-        <w:t>;</w:t>
-      </w:r>
-    </w:p>
-    <w:p>
-      <w:r>
-        <w:t>- Utilized HTML 5 and Javascript to devel</w:t>
-      </w:r>
-      <w:r>
-        <w:t>o</w:t>
-      </w:r>
-      <w:r>
-        <w:t>p the dashboard;</w:t>
-      </w:r>
-    </w:p>
-    <w:p>
-      <w:r>
-        <w:t>- Utilized the framework PHP Laravel to process the obtained information</w:t>
-      </w:r>
-      <w:r>
-        <w:t>;</w:t>
-      </w:r>
-    </w:p>
-    <w:p>
-      <w:pPr>
-        <w:pStyle w:val="Heading1"/>
-      </w:pPr>
-      <w:r>
-        <w:t>E</w:t>
-      </w:r>
-      <w:r>
-        <w:t>xplanation</w:t>
-      </w:r>
-    </w:p>
-    <w:p>
-      <w:pPr>
-        <w:pStyle w:val="Text"/>
-        <w:rPr>
-          <w:highlight w:val="yellow"/>
-        </w:rPr>
-      </w:pPr>
-      <w:r>
-        <w:rPr>
-          <w:highlight w:val="yellow"/>
-        </w:rPr>
-        <w:t>TODO</w:t>
-      </w:r>
-    </w:p>
-    <w:p>
-      <w:pPr>
-        <w:pStyle w:val="Heading1"/>
-      </w:pPr>
-      <w:r>
-        <w:t>Theoretical Background</w:t>
-      </w:r>
-    </w:p>
-    <w:p>
-      <w:pPr>
-        <w:pStyle w:val="Text"/>
-        <w:rPr>
-          <w:highlight w:val="yellow"/>
-        </w:rPr>
-      </w:pPr>
-      <w:r>
-        <w:rPr>
-          <w:highlight w:val="yellow"/>
-        </w:rPr>
-        <w:t>TODO</w:t>
+        <w:jc w:val="both"/>
+      </w:pPr>
+      <w:r>
+        <w:t>Conclusion</w:t>
       </w:r>
     </w:p>
     <w:p>
@@ -480,74 +782,6 @@
           <w:numId w:val="0"/>
         </w:numPr>
       </w:pPr>
-    </w:p>
-    <w:p>
-      <w:pPr>
-        <w:pStyle w:val="Heading1"/>
-      </w:pPr>
-      <w:r>
-        <w:t>Solution</w:t>
-      </w:r>
-    </w:p>
-    <w:p>
-      <w:pPr>
-        <w:ind w:firstLine="144"/>
-        <w:jc w:val="both"/>
-      </w:pPr>
-      <w:r>
-        <w:rPr>
-          <w:highlight w:val="yellow"/>
-        </w:rPr>
-        <w:t>TODO</w:t>
-      </w:r>
-    </w:p>
-    <w:p>
-      <w:pPr>
-        <w:ind w:firstLine="144"/>
-        <w:jc w:val="both"/>
-      </w:pPr>
-    </w:p>
-    <w:p>
-      <w:pPr>
-        <w:pStyle w:val="Heading1"/>
-      </w:pPr>
-      <w:r>
-        <w:t>Methodology</w:t>
-      </w:r>
-    </w:p>
-    <w:p>
-      <w:r>
-        <w:t>The project is based on the idea of Smart Cities, where open databases related to health care, education and government are gathered together. To perform this project were selected cities which are included in the Frederico Westphalen micro region. Imported their open databases into a non-relational database, MongoDB. Thus, loading the data into MongoDB allowed us to create queries that returned information. Also, a framework PHP called Laravel, HTML 5 and Javascript were utilized to do the information processing and show the information got from the MongoDB queries. Then, it was possible to create a ranking, which compares the cities performance, and visualize the cities strengths and weaknesses.</w:t>
-      </w:r>
-    </w:p>
-    <w:p>
-      <w:pPr>
-        <w:ind w:firstLine="144"/>
-        <w:jc w:val="both"/>
-      </w:pPr>
-    </w:p>
-    <w:p>
-      <w:pPr>
-        <w:pStyle w:val="Text"/>
-      </w:pPr>
-    </w:p>
-    <w:p>
-      <w:pPr>
-        <w:pStyle w:val="Heading1"/>
-        <w:jc w:val="both"/>
-      </w:pPr>
-      <w:r>
-        <w:t>Conclusion</w:t>
-      </w:r>
-    </w:p>
-    <w:p>
-      <w:pPr>
-        <w:pStyle w:val="Heading2"/>
-        <w:numPr>
-          <w:ilvl w:val="0"/>
-          <w:numId w:val="0"/>
-        </w:numPr>
-      </w:pPr>
       <w:r>
         <w:rPr>
           <w:i w:val="0"/>
@@ -575,17 +809,597 @@
         <w:autoSpaceDN w:val="0"/>
         <w:adjustRightInd w:val="0"/>
         <w:rPr>
+          <w:color w:val="000000"/>
+        </w:rPr>
+      </w:pPr>
+    </w:p>
+    <w:p>
+      <w:pPr>
+        <w:autoSpaceDE w:val="0"/>
+        <w:autoSpaceDN w:val="0"/>
+        <w:adjustRightInd w:val="0"/>
+        <w:rPr>
+          <w:color w:val="000000"/>
+          <w:sz w:val="16"/>
+          <w:szCs w:val="16"/>
+        </w:rPr>
+      </w:pPr>
+      <w:r>
+        <w:rPr>
+          <w:color w:val="000000"/>
+          <w:sz w:val="16"/>
+          <w:szCs w:val="16"/>
+        </w:rPr>
+        <w:t>[1</w:t>
+      </w:r>
+      <w:r>
+        <w:rPr>
+          <w:color w:val="000000"/>
+          <w:sz w:val="16"/>
+          <w:szCs w:val="16"/>
+        </w:rPr>
+        <w:t xml:space="preserve">] </w:t>
+      </w:r>
+      <w:r>
+        <w:rPr>
+          <w:color w:val="000000"/>
+          <w:sz w:val="16"/>
+          <w:szCs w:val="16"/>
+        </w:rPr>
+        <w:tab/>
+      </w:r>
+      <w:r>
+        <w:rPr>
+          <w:color w:val="000000"/>
+          <w:sz w:val="16"/>
+          <w:szCs w:val="16"/>
+        </w:rPr>
+        <w:t xml:space="preserve">LITT, Steve. NoSQL: The Unix Database (With </w:t>
+      </w:r>
+      <w:proofErr w:type="spellStart"/>
+      <w:r>
+        <w:rPr>
+          <w:color w:val="000000"/>
+          <w:sz w:val="16"/>
+          <w:szCs w:val="16"/>
+        </w:rPr>
+        <w:t>awk</w:t>
+      </w:r>
+      <w:proofErr w:type="spellEnd"/>
+      <w:r>
+        <w:rPr>
+          <w:color w:val="000000"/>
+          <w:sz w:val="16"/>
+          <w:szCs w:val="16"/>
+        </w:rPr>
+        <w:t xml:space="preserve">). </w:t>
+      </w:r>
+      <w:r>
+        <w:rPr>
+          <w:sz w:val="16"/>
+          <w:szCs w:val="16"/>
+        </w:rPr>
+        <w:t>Available</w:t>
+      </w:r>
+      <w:r>
+        <w:rPr>
+          <w:color w:val="000000"/>
+          <w:sz w:val="16"/>
+          <w:szCs w:val="16"/>
+        </w:rPr>
+        <w:t xml:space="preserve">: &lt;http://www.troubleshooters.com/lpm/200704/200704.htm&gt;. </w:t>
+      </w:r>
+      <w:proofErr w:type="spellStart"/>
+      <w:r>
+        <w:rPr>
+          <w:color w:val="000000"/>
+          <w:sz w:val="16"/>
+          <w:szCs w:val="16"/>
+        </w:rPr>
+        <w:t>Acess</w:t>
+      </w:r>
+      <w:proofErr w:type="spellEnd"/>
+      <w:r>
+        <w:rPr>
+          <w:color w:val="000000"/>
+          <w:sz w:val="16"/>
+          <w:szCs w:val="16"/>
+        </w:rPr>
+        <w:t xml:space="preserve"> in</w:t>
+      </w:r>
+      <w:r>
+        <w:rPr>
+          <w:color w:val="000000"/>
+          <w:sz w:val="16"/>
+          <w:szCs w:val="16"/>
+        </w:rPr>
+        <w:t xml:space="preserve"> 08 Abr. 2014</w:t>
+      </w:r>
+    </w:p>
+    <w:p>
+      <w:pPr>
+        <w:autoSpaceDE w:val="0"/>
+        <w:autoSpaceDN w:val="0"/>
+        <w:adjustRightInd w:val="0"/>
+        <w:rPr>
+          <w:color w:val="000000"/>
+          <w:sz w:val="16"/>
+          <w:szCs w:val="16"/>
+          <w:lang w:val="pt-BR"/>
+        </w:rPr>
+      </w:pPr>
+      <w:r>
+        <w:rPr>
+          <w:sz w:val="16"/>
+          <w:szCs w:val="16"/>
+        </w:rPr>
+        <w:t>[</w:t>
+      </w:r>
+      <w:r>
+        <w:rPr>
+          <w:sz w:val="16"/>
+          <w:szCs w:val="16"/>
+        </w:rPr>
+        <w:t>2</w:t>
+      </w:r>
+      <w:r>
+        <w:rPr>
+          <w:sz w:val="16"/>
+          <w:szCs w:val="16"/>
+        </w:rPr>
+        <w:t>]</w:t>
+      </w:r>
+      <w:r>
+        <w:rPr>
+          <w:sz w:val="16"/>
+          <w:szCs w:val="16"/>
+        </w:rPr>
+        <w:tab/>
+        <w:t xml:space="preserve"> </w:t>
+      </w:r>
+      <w:r>
+        <w:rPr>
+          <w:sz w:val="16"/>
+          <w:szCs w:val="16"/>
+        </w:rPr>
+        <w:tab/>
+      </w:r>
+      <w:r>
+        <w:rPr>
+          <w:sz w:val="16"/>
+          <w:szCs w:val="16"/>
+        </w:rPr>
+        <w:t xml:space="preserve">NASCIMENTO, Jean. </w:t>
+      </w:r>
+      <w:r>
+        <w:rPr>
+          <w:sz w:val="16"/>
+          <w:szCs w:val="16"/>
+          <w:lang w:val="pt-BR"/>
+        </w:rPr>
+        <w:t xml:space="preserve">NoSQL – você realmente sabe do que estamos falando?. </w:t>
+      </w:r>
+      <w:r>
+        <w:rPr>
+          <w:sz w:val="16"/>
+          <w:szCs w:val="16"/>
+          <w:lang w:val="pt-BR"/>
+        </w:rPr>
+        <w:t>Available</w:t>
+      </w:r>
+      <w:r>
+        <w:rPr>
+          <w:sz w:val="16"/>
+          <w:szCs w:val="16"/>
+          <w:lang w:val="pt-BR"/>
+        </w:rPr>
+        <w:t>:</w:t>
+      </w:r>
+    </w:p>
+    <w:p>
+      <w:pPr>
+        <w:rPr>
+          <w:sz w:val="16"/>
+          <w:szCs w:val="16"/>
+        </w:rPr>
+      </w:pPr>
+      <w:r>
+        <w:rPr>
+          <w:sz w:val="16"/>
+          <w:szCs w:val="16"/>
+          <w:lang w:val="pt-BR"/>
+        </w:rPr>
+        <w:t xml:space="preserve">&lt;http://imasters.com.br/artigo/17043/bancodedados/nosql_voce_realment/&gt;. </w:t>
+      </w:r>
+      <w:r>
+        <w:rPr>
+          <w:sz w:val="16"/>
+          <w:szCs w:val="16"/>
+        </w:rPr>
+        <w:t>Access in</w:t>
+      </w:r>
+      <w:r>
+        <w:rPr>
+          <w:sz w:val="16"/>
+          <w:szCs w:val="16"/>
+        </w:rPr>
+        <w:t xml:space="preserve"> 22 Mar. 2014</w:t>
+      </w:r>
+    </w:p>
+    <w:p>
+      <w:pPr>
+        <w:rPr>
+          <w:color w:val="000000"/>
+          <w:sz w:val="16"/>
+          <w:szCs w:val="16"/>
+        </w:rPr>
+      </w:pPr>
+      <w:r>
+        <w:rPr>
+          <w:color w:val="000000"/>
+          <w:sz w:val="16"/>
+          <w:szCs w:val="16"/>
+          <w:lang w:val="pt-BR"/>
+        </w:rPr>
+        <w:t>[3</w:t>
+      </w:r>
+      <w:r>
+        <w:rPr>
+          <w:color w:val="000000"/>
+          <w:sz w:val="16"/>
+          <w:szCs w:val="16"/>
+          <w:lang w:val="pt-BR"/>
+        </w:rPr>
+        <w:t>]</w:t>
+      </w:r>
+      <w:r>
+        <w:rPr>
+          <w:color w:val="000000"/>
+          <w:sz w:val="16"/>
+          <w:szCs w:val="16"/>
+          <w:lang w:val="pt-BR"/>
+        </w:rPr>
+        <w:tab/>
+      </w:r>
+      <w:r>
+        <w:rPr>
+          <w:color w:val="000000"/>
+          <w:sz w:val="16"/>
+          <w:szCs w:val="16"/>
+          <w:lang w:val="pt-BR"/>
+        </w:rPr>
+        <w:tab/>
+      </w:r>
+      <w:r>
+        <w:rPr>
+          <w:color w:val="000000"/>
+          <w:sz w:val="16"/>
+          <w:szCs w:val="16"/>
+          <w:lang w:val="pt-BR"/>
+        </w:rPr>
+        <w:t xml:space="preserve">LÓSCIO, Bernadette Farias; OLIVEIRA, Hélio Rodrigues de; PONTES, Jonas César de Sousa. NoSQL no desenvolvimento de aplicações Web colaborativas. Disponível em: &lt; http://www.addlabs.uff.br/sbsc_site/SBSC2011_NoSQL.pdf &gt;. </w:t>
+      </w:r>
+      <w:proofErr w:type="spellStart"/>
+      <w:r>
+        <w:rPr>
+          <w:color w:val="000000"/>
+          <w:sz w:val="16"/>
+          <w:szCs w:val="16"/>
+        </w:rPr>
+        <w:t>Acesso</w:t>
+      </w:r>
+      <w:proofErr w:type="spellEnd"/>
+      <w:r>
+        <w:rPr>
+          <w:color w:val="000000"/>
+          <w:sz w:val="16"/>
+          <w:szCs w:val="16"/>
+        </w:rPr>
+        <w:t xml:space="preserve"> </w:t>
+      </w:r>
+      <w:proofErr w:type="spellStart"/>
+      <w:r>
+        <w:rPr>
+          <w:color w:val="000000"/>
+          <w:sz w:val="16"/>
+          <w:szCs w:val="16"/>
+        </w:rPr>
+        <w:t>em</w:t>
+      </w:r>
+      <w:proofErr w:type="spellEnd"/>
+      <w:r>
+        <w:rPr>
+          <w:color w:val="000000"/>
+          <w:sz w:val="16"/>
+          <w:szCs w:val="16"/>
+        </w:rPr>
+        <w:t xml:space="preserve"> 24 Mar. 2014</w:t>
+      </w:r>
+    </w:p>
+    <w:p>
+      <w:pPr>
+        <w:rPr>
+          <w:sz w:val="16"/>
+          <w:szCs w:val="16"/>
+        </w:rPr>
+      </w:pPr>
+      <w:r>
+        <w:rPr>
+          <w:color w:val="000000"/>
+          <w:sz w:val="16"/>
+          <w:szCs w:val="16"/>
+        </w:rPr>
+        <w:t>[4</w:t>
+      </w:r>
+      <w:r>
+        <w:rPr>
+          <w:color w:val="000000"/>
+          <w:sz w:val="16"/>
+          <w:szCs w:val="16"/>
+        </w:rPr>
+        <w:t>]</w:t>
+      </w:r>
+      <w:r>
+        <w:rPr>
+          <w:color w:val="000000"/>
+          <w:sz w:val="16"/>
+          <w:szCs w:val="16"/>
+        </w:rPr>
+        <w:tab/>
+      </w:r>
+      <w:r>
+        <w:rPr>
+          <w:color w:val="000000"/>
+          <w:sz w:val="16"/>
+          <w:szCs w:val="16"/>
+        </w:rPr>
+        <w:tab/>
+      </w:r>
+      <w:r>
+        <w:rPr>
+          <w:color w:val="000000"/>
+          <w:sz w:val="16"/>
+          <w:szCs w:val="16"/>
+        </w:rPr>
+        <w:t xml:space="preserve">RAHIEN, </w:t>
+      </w:r>
+      <w:proofErr w:type="spellStart"/>
+      <w:r>
+        <w:rPr>
+          <w:color w:val="000000"/>
+          <w:sz w:val="16"/>
+          <w:szCs w:val="16"/>
+        </w:rPr>
+        <w:t>Ayende</w:t>
+      </w:r>
+      <w:proofErr w:type="spellEnd"/>
+      <w:r>
+        <w:rPr>
+          <w:color w:val="000000"/>
+          <w:sz w:val="16"/>
+          <w:szCs w:val="16"/>
+        </w:rPr>
+        <w:t xml:space="preserve">. That NoSQL Thing – Document Databases. </w:t>
+      </w:r>
+      <w:r>
+        <w:rPr>
+          <w:color w:val="000000"/>
+          <w:sz w:val="16"/>
+          <w:szCs w:val="16"/>
+          <w:lang w:val="pt-BR"/>
+        </w:rPr>
+        <w:t xml:space="preserve">Disponível em: &lt;http://ayende.com/blog/4459/that-no-sql-thing-document-databases&gt;. </w:t>
+      </w:r>
+      <w:proofErr w:type="spellStart"/>
+      <w:r>
+        <w:rPr>
+          <w:color w:val="000000"/>
+          <w:sz w:val="16"/>
+          <w:szCs w:val="16"/>
+        </w:rPr>
+        <w:t>Acesso</w:t>
+      </w:r>
+      <w:proofErr w:type="spellEnd"/>
+      <w:r>
+        <w:rPr>
+          <w:color w:val="000000"/>
+          <w:sz w:val="16"/>
+          <w:szCs w:val="16"/>
+        </w:rPr>
+        <w:t xml:space="preserve"> </w:t>
+      </w:r>
+      <w:proofErr w:type="spellStart"/>
+      <w:r>
+        <w:rPr>
+          <w:color w:val="000000"/>
+          <w:sz w:val="16"/>
+          <w:szCs w:val="16"/>
+        </w:rPr>
+        <w:t>em</w:t>
+      </w:r>
+      <w:proofErr w:type="spellEnd"/>
+      <w:r>
+        <w:rPr>
+          <w:color w:val="000000"/>
+          <w:sz w:val="16"/>
+          <w:szCs w:val="16"/>
+        </w:rPr>
+        <w:t xml:space="preserve"> 22 Mar. 2014</w:t>
+      </w:r>
+    </w:p>
+    <w:p>
+      <w:pPr>
+        <w:autoSpaceDE w:val="0"/>
+        <w:autoSpaceDN w:val="0"/>
+        <w:adjustRightInd w:val="0"/>
+        <w:rPr>
           <w:rFonts w:ascii="TimesNewRomanPS-ItalicMT" w:hAnsi="TimesNewRomanPS-ItalicMT" w:cs="TimesNewRomanPS-ItalicMT"/>
-          <w:i/>
-          <w:iCs/>
-        </w:rPr>
-      </w:pPr>
-      <w:r>
+          <w:iCs/>
+          <w:sz w:val="16"/>
+          <w:szCs w:val="16"/>
+        </w:rPr>
+      </w:pPr>
+      <w:r>
+        <w:rPr>
+          <w:color w:val="000000"/>
+          <w:sz w:val="16"/>
+          <w:szCs w:val="16"/>
+        </w:rPr>
+        <w:t>[5</w:t>
+      </w:r>
+      <w:r>
+        <w:rPr>
+          <w:color w:val="000000"/>
+          <w:sz w:val="16"/>
+          <w:szCs w:val="16"/>
+        </w:rPr>
+        <w:t>]</w:t>
+      </w:r>
+      <w:r>
+        <w:rPr>
+          <w:color w:val="000000"/>
+          <w:sz w:val="16"/>
+          <w:szCs w:val="16"/>
+        </w:rPr>
+        <w:tab/>
+      </w:r>
+      <w:r>
+        <w:rPr>
+          <w:color w:val="000000"/>
+          <w:sz w:val="16"/>
+          <w:szCs w:val="16"/>
+        </w:rPr>
+        <w:tab/>
+      </w:r>
+      <w:bookmarkStart w:id="1" w:name="_GoBack"/>
+      <w:bookmarkEnd w:id="1"/>
+      <w:r>
+        <w:rPr>
+          <w:color w:val="000000"/>
+          <w:sz w:val="16"/>
+          <w:szCs w:val="16"/>
+        </w:rPr>
+        <w:t xml:space="preserve">SUDA, Brian; HAMPTON-SMITH, Sam. The 36 best tools for data visualization. </w:t>
+      </w:r>
+      <w:r>
+        <w:rPr>
+          <w:color w:val="000000"/>
+          <w:sz w:val="16"/>
+          <w:szCs w:val="16"/>
+          <w:lang w:val="pt-BR"/>
+        </w:rPr>
+        <w:t xml:space="preserve">Disponível em: &lt;http://www.creativebloq.com/design-tools/data-visualization-712402&gt;. </w:t>
+      </w:r>
+      <w:proofErr w:type="spellStart"/>
+      <w:r>
+        <w:rPr>
+          <w:color w:val="000000"/>
+          <w:sz w:val="16"/>
+          <w:szCs w:val="16"/>
+        </w:rPr>
+        <w:t>Acesso</w:t>
+      </w:r>
+      <w:proofErr w:type="spellEnd"/>
+      <w:r>
+        <w:rPr>
+          <w:color w:val="000000"/>
+          <w:sz w:val="16"/>
+          <w:szCs w:val="16"/>
+        </w:rPr>
+        <w:t xml:space="preserve"> </w:t>
+      </w:r>
+      <w:proofErr w:type="spellStart"/>
+      <w:r>
+        <w:rPr>
+          <w:color w:val="000000"/>
+          <w:sz w:val="16"/>
+          <w:szCs w:val="16"/>
+        </w:rPr>
+        <w:t>em</w:t>
+      </w:r>
+      <w:proofErr w:type="spellEnd"/>
+      <w:r>
+        <w:rPr>
+          <w:color w:val="000000"/>
+          <w:sz w:val="16"/>
+          <w:szCs w:val="16"/>
+        </w:rPr>
+        <w:t xml:space="preserve"> 30 Mar. 2014</w:t>
+      </w:r>
+    </w:p>
+    <w:p>
+      <w:pPr>
+        <w:autoSpaceDE w:val="0"/>
+        <w:autoSpaceDN w:val="0"/>
+        <w:adjustRightInd w:val="0"/>
         <w:rPr>
           <w:rFonts w:ascii="TimesNewRomanPS-ItalicMT" w:hAnsi="TimesNewRomanPS-ItalicMT" w:cs="TimesNewRomanPS-ItalicMT"/>
           <w:i/>
           <w:iCs/>
         </w:rPr>
+      </w:pPr>
+    </w:p>
+    <w:p>
+      <w:pPr>
+        <w:autoSpaceDE w:val="0"/>
+        <w:autoSpaceDN w:val="0"/>
+        <w:adjustRightInd w:val="0"/>
+        <w:rPr>
+          <w:rFonts w:ascii="TimesNewRomanPS-ItalicMT" w:hAnsi="TimesNewRomanPS-ItalicMT" w:cs="TimesNewRomanPS-ItalicMT"/>
+          <w:i/>
+          <w:iCs/>
+        </w:rPr>
+      </w:pPr>
+    </w:p>
+    <w:p>
+      <w:pPr>
+        <w:autoSpaceDE w:val="0"/>
+        <w:autoSpaceDN w:val="0"/>
+        <w:adjustRightInd w:val="0"/>
+        <w:rPr>
+          <w:rFonts w:ascii="TimesNewRomanPS-ItalicMT" w:hAnsi="TimesNewRomanPS-ItalicMT" w:cs="TimesNewRomanPS-ItalicMT"/>
+          <w:i/>
+          <w:iCs/>
+        </w:rPr>
+      </w:pPr>
+      <w:r>
+        <w:rPr>
+          <w:rFonts w:ascii="TimesNewRomanPS-ItalicMT" w:hAnsi="TimesNewRomanPS-ItalicMT" w:cs="TimesNewRomanPS-ItalicMT"/>
+          <w:i/>
+          <w:iCs/>
+        </w:rPr>
+        <w:t>EXAMPLES</w:t>
+      </w:r>
+    </w:p>
+    <w:p>
+      <w:pPr>
+        <w:autoSpaceDE w:val="0"/>
+        <w:autoSpaceDN w:val="0"/>
+        <w:adjustRightInd w:val="0"/>
+        <w:rPr>
+          <w:rFonts w:ascii="TimesNewRomanPS-ItalicMT" w:hAnsi="TimesNewRomanPS-ItalicMT" w:cs="TimesNewRomanPS-ItalicMT"/>
+          <w:i/>
+          <w:iCs/>
+        </w:rPr>
+      </w:pPr>
+    </w:p>
+    <w:p>
+      <w:pPr>
+        <w:autoSpaceDE w:val="0"/>
+        <w:autoSpaceDN w:val="0"/>
+        <w:adjustRightInd w:val="0"/>
+        <w:rPr>
+          <w:rFonts w:ascii="TimesNewRomanPS-ItalicMT" w:hAnsi="TimesNewRomanPS-ItalicMT" w:cs="TimesNewRomanPS-ItalicMT"/>
+          <w:i/>
+          <w:iCs/>
+        </w:rPr>
+      </w:pPr>
+      <w:r>
+        <w:rPr>
+          <w:rFonts w:ascii="TimesNewRomanPS-ItalicMT" w:hAnsi="TimesNewRomanPS-ItalicMT" w:cs="TimesNewRomanPS-ItalicMT"/>
+          <w:i/>
+          <w:iCs/>
+        </w:rPr>
         <w:t>Basic format for books:</w:t>
       </w:r>
     </w:p>
@@ -602,10 +1416,23 @@
           <w:i/>
           <w:iCs/>
         </w:rPr>
-        <w:t>Title of His Published Book, x</w:t>
-      </w:r>
-      <w:r>
-        <w:t>th ed. City of Publisher, Country if not</w:t>
+        <w:t xml:space="preserve">Title of His Published Book, </w:t>
+      </w:r>
+      <w:proofErr w:type="spellStart"/>
+      <w:r>
+        <w:rPr>
+          <w:rFonts w:ascii="TimesNewRomanPS-ItalicMT" w:hAnsi="TimesNewRomanPS-ItalicMT" w:cs="TimesNewRomanPS-ItalicMT"/>
+          <w:i/>
+          <w:iCs/>
+        </w:rPr>
+        <w:t>x</w:t>
+      </w:r>
+      <w:r>
+        <w:t>th</w:t>
+      </w:r>
+      <w:proofErr w:type="spellEnd"/>
+      <w:r>
+        <w:t xml:space="preserve"> ed. City of Publisher, Country if not</w:t>
       </w:r>
     </w:p>
     <w:p>
@@ -618,7 +1445,23 @@
         </w:rPr>
       </w:pPr>
       <w:r>
-        <w:t xml:space="preserve">USA: Abbrev. of Publisher, year, ch. </w:t>
+        <w:t xml:space="preserve">USA: Abbrev. </w:t>
+      </w:r>
+      <w:proofErr w:type="gramStart"/>
+      <w:r>
+        <w:t>of</w:t>
+      </w:r>
+      <w:proofErr w:type="gramEnd"/>
+      <w:r>
+        <w:t xml:space="preserve"> Publisher, year, </w:t>
+      </w:r>
+      <w:proofErr w:type="spellStart"/>
+      <w:r>
+        <w:t>ch.</w:t>
+      </w:r>
+      <w:proofErr w:type="spellEnd"/>
+      <w:r>
+        <w:t xml:space="preserve"> </w:t>
       </w:r>
       <w:r>
         <w:rPr>
@@ -851,7 +1694,15 @@
           <w:i/>
           <w:iCs/>
         </w:rPr>
-        <w:t xml:space="preserve">stics, </w:t>
+        <w:t>stics</w:t>
+      </w:r>
+      <w:proofErr w:type="gramStart"/>
+      <w:r>
+        <w:rPr>
+          <w:i/>
+          <w:iCs/>
+        </w:rPr>
+        <w:t xml:space="preserve">, </w:t>
       </w:r>
       <w:r>
         <w:rPr>
@@ -871,7 +1722,11 @@
         <w:t>n</w:t>
       </w:r>
       <w:r>
-        <w:t xml:space="preserve">d </w:t>
+        <w:t>d</w:t>
+      </w:r>
+      <w:proofErr w:type="gramEnd"/>
+      <w:r>
+        <w:t xml:space="preserve"> </w:t>
       </w:r>
       <w:r>
         <w:rPr>
@@ -912,6 +1767,7 @@
         </w:rPr>
         <w:t>3</w:t>
       </w:r>
+      <w:proofErr w:type="gramStart"/>
       <w:r>
         <w:t xml:space="preserve">, </w:t>
       </w:r>
@@ -922,7 +1778,11 @@
         <w:t xml:space="preserve"> </w:t>
       </w:r>
       <w:r>
-        <w:t xml:space="preserve">J. </w:t>
+        <w:t>J</w:t>
+      </w:r>
+      <w:proofErr w:type="gramEnd"/>
+      <w:r>
+        <w:t xml:space="preserve">. </w:t>
       </w:r>
       <w:r>
         <w:rPr>
@@ -940,7 +1800,11 @@
         <w:t>e</w:t>
       </w:r>
       <w:r>
-        <w:t xml:space="preserve">rs, </w:t>
+        <w:t>rs</w:t>
+      </w:r>
+      <w:proofErr w:type="gramStart"/>
+      <w:r>
+        <w:t xml:space="preserve">, </w:t>
       </w:r>
       <w:r>
         <w:rPr>
@@ -960,6 +1824,7 @@
         </w:rPr>
         <w:t>d</w:t>
       </w:r>
+      <w:proofErr w:type="gramEnd"/>
       <w:r>
         <w:t xml:space="preserve">. </w:t>
       </w:r>
@@ -969,6 +1834,7 @@
         </w:rPr>
         <w:t xml:space="preserve"> </w:t>
       </w:r>
+      <w:proofErr w:type="gramStart"/>
       <w:r>
         <w:t>N</w:t>
       </w:r>
@@ -1005,6 +1871,7 @@
         </w:rPr>
         <w:t>k</w:t>
       </w:r>
+      <w:proofErr w:type="gramEnd"/>
       <w:r>
         <w:t>: McGraw-Hill,</w:t>
       </w:r>
@@ -1467,6 +2334,7 @@
         </w:rPr>
         <w:t>Abbrev. Title of Periodical</w:t>
       </w:r>
+      <w:proofErr w:type="gramStart"/>
       <w:r>
         <w:t xml:space="preserve">, </w:t>
       </w:r>
@@ -1474,7 +2342,11 @@
         <w:t xml:space="preserve"> </w:t>
       </w:r>
       <w:r>
-        <w:t xml:space="preserve">vol. </w:t>
+        <w:t>vol</w:t>
+      </w:r>
+      <w:proofErr w:type="gramEnd"/>
+      <w:r>
+        <w:t xml:space="preserve">. </w:t>
       </w:r>
       <w:r>
         <w:rPr>
@@ -1547,7 +2419,16 @@
         <w:pStyle w:val="References"/>
       </w:pPr>
       <w:r>
-        <w:t xml:space="preserve">J. U. Duncombe, “Infrared navigation—Part I: An assessment </w:t>
+        <w:lastRenderedPageBreak/>
+        <w:t xml:space="preserve">J. U. </w:t>
+      </w:r>
+      <w:proofErr w:type="spellStart"/>
+      <w:r>
+        <w:t>Duncombe</w:t>
+      </w:r>
+      <w:proofErr w:type="spellEnd"/>
+      <w:r>
+        <w:t xml:space="preserve">, “Infrared navigation—Part I: An assessment </w:t>
       </w:r>
       <w:r>
         <w:br/>
@@ -1620,8 +2501,16 @@
         <w:rPr>
           <w:i/>
         </w:rPr>
-        <w:t>Antennas Propagat</w:t>
-      </w:r>
+        <w:t xml:space="preserve">Antennas </w:t>
+      </w:r>
+      <w:proofErr w:type="spellStart"/>
+      <w:r>
+        <w:rPr>
+          <w:i/>
+        </w:rPr>
+        <w:t>Propagat</w:t>
+      </w:r>
+      <w:proofErr w:type="spellEnd"/>
       <w:r>
         <w:t>., to be published.</w:t>
       </w:r>
@@ -1666,6 +2555,7 @@
       <w:r>
         <w:t xml:space="preserve">J. K. Author, “Title of report,” Abbrev. Name of Co., City of Co., Abbrev. State, Rep. </w:t>
       </w:r>
+      <w:proofErr w:type="gramStart"/>
       <w:r>
         <w:rPr>
           <w:rFonts w:ascii="TimesNewRomanPS-ItalicMT" w:hAnsi="TimesNewRomanPS-ItalicMT" w:cs="TimesNewRomanPS-ItalicMT"/>
@@ -1674,6 +2564,7 @@
         </w:rPr>
         <w:t>xxx</w:t>
       </w:r>
+      <w:proofErr w:type="gramEnd"/>
       <w:r>
         <w:t>, year.</w:t>
       </w:r>
@@ -1703,8 +2594,23 @@
         <w:pStyle w:val="References"/>
       </w:pPr>
       <w:r>
-        <w:lastRenderedPageBreak/>
-        <w:t>E. E. Reber, R. L. Michell, and C. J. Carter, “Oxygen absorption in the earth’s atmosphere,” Aerospace Corp., Los</w:t>
+        <w:t xml:space="preserve">E. E. </w:t>
+      </w:r>
+      <w:proofErr w:type="spellStart"/>
+      <w:r>
+        <w:t>Reber</w:t>
+      </w:r>
+      <w:proofErr w:type="spellEnd"/>
+      <w:r>
+        <w:t xml:space="preserve">, R. L. </w:t>
+      </w:r>
+      <w:proofErr w:type="spellStart"/>
+      <w:r>
+        <w:t>Michell</w:t>
+      </w:r>
+      <w:proofErr w:type="spellEnd"/>
+      <w:r>
+        <w:t>, and C. J. Carter, “Oxygen absorption in the earth’s atmosphere,” Aerospace Corp., Los</w:t>
       </w:r>
       <w:r>
         <w:t xml:space="preserve"> </w:t>
@@ -1718,7 +2624,15 @@
         <w:pStyle w:val="References"/>
       </w:pPr>
       <w:r>
-        <w:t>J. H. Davis and J. R. Cogdell, “Calibration program for the 16-foot antenna,” Elect. Eng. Res. Lab., Univ. Texas, Austin, Tech. Memo. NGL-006-69-3, Nov. 15, 1987.</w:t>
+        <w:t xml:space="preserve">J. H. Davis and J. R. </w:t>
+      </w:r>
+      <w:proofErr w:type="spellStart"/>
+      <w:r>
+        <w:t>Cogdell</w:t>
+      </w:r>
+      <w:proofErr w:type="spellEnd"/>
+      <w:r>
+        <w:t>, “Calibration program for the 16-foot antenna,” Elect. Eng. Res. Lab., Univ. Texas, Austin, Tech. Memo. NGL-006-69-3, Nov. 15, 1987.</w:t>
       </w:r>
     </w:p>
     <w:p>
@@ -1911,6 +2825,7 @@
       <w:r>
         <w:t>(</w:t>
       </w:r>
+      <w:proofErr w:type="gramStart"/>
       <w:r>
         <w:rPr>
           <w:spacing w:val="-1"/>
@@ -1918,7 +2833,11 @@
         <w:t>y</w:t>
       </w:r>
       <w:r>
-        <w:t>ear,</w:t>
+        <w:t>ear</w:t>
+      </w:r>
+      <w:proofErr w:type="gramEnd"/>
+      <w:r>
+        <w:t>,</w:t>
       </w:r>
       <w:r>
         <w:rPr>
@@ -2067,12 +2986,21 @@
         </w:rPr>
         <w:t xml:space="preserve"> </w:t>
       </w:r>
-      <w:r>
-        <w:rPr>
-          <w:i/>
-          <w:iCs/>
-        </w:rPr>
-        <w:t>volume (issue</w:t>
+      <w:proofErr w:type="gramStart"/>
+      <w:r>
+        <w:rPr>
+          <w:i/>
+          <w:iCs/>
+        </w:rPr>
+        <w:t>volume</w:t>
+      </w:r>
+      <w:proofErr w:type="gramEnd"/>
+      <w:r>
+        <w:rPr>
+          <w:i/>
+          <w:iCs/>
+        </w:rPr>
+        <w:t xml:space="preserve"> (issue</w:t>
       </w:r>
       <w:r>
         <w:rPr>
@@ -2263,12 +3191,14 @@
         </w:rPr>
         <w:t xml:space="preserve"> </w:t>
       </w:r>
+      <w:proofErr w:type="gramStart"/>
       <w:r>
         <w:rPr>
           <w:spacing w:val="-1"/>
         </w:rPr>
         <w:t>ed</w:t>
       </w:r>
+      <w:proofErr w:type="gramEnd"/>
       <w:r>
         <w:t>.)</w:t>
       </w:r>
@@ -2429,7 +3359,15 @@
         <w:t>r</w:t>
       </w:r>
       <w:r>
-        <w:t xml:space="preserve">. (year, </w:t>
+        <w:t>. (</w:t>
+      </w:r>
+      <w:proofErr w:type="gramStart"/>
+      <w:r>
+        <w:t>year</w:t>
+      </w:r>
+      <w:proofErr w:type="gramEnd"/>
+      <w:r>
+        <w:t xml:space="preserve">, </w:t>
       </w:r>
       <w:r>
         <w:rPr>
@@ -2577,12 +3515,21 @@
         </w:rPr>
         <w:t xml:space="preserve"> </w:t>
       </w:r>
-      <w:r>
-        <w:rPr>
-          <w:i/>
-          <w:iCs/>
-        </w:rPr>
-        <w:t>volume (issue</w:t>
+      <w:proofErr w:type="gramStart"/>
+      <w:r>
+        <w:rPr>
+          <w:i/>
+          <w:iCs/>
+        </w:rPr>
+        <w:t>volume</w:t>
+      </w:r>
+      <w:proofErr w:type="gramEnd"/>
+      <w:r>
+        <w:rPr>
+          <w:i/>
+          <w:iCs/>
+        </w:rPr>
+        <w:t xml:space="preserve"> (issue</w:t>
       </w:r>
       <w:r>
         <w:rPr>
@@ -2668,7 +3615,11 @@
         <w:pStyle w:val="References"/>
       </w:pPr>
       <w:r>
-        <w:t>R. J. V</w:t>
+        <w:t xml:space="preserve">R. J. </w:t>
+      </w:r>
+      <w:proofErr w:type="spellStart"/>
+      <w:r>
+        <w:t>V</w:t>
       </w:r>
       <w:r>
         <w:rPr>
@@ -2686,7 +3637,11 @@
         <w:t>m</w:t>
       </w:r>
       <w:r>
-        <w:t>ar. (1</w:t>
+        <w:t>ar</w:t>
+      </w:r>
+      <w:proofErr w:type="spellEnd"/>
+      <w:r>
+        <w:t>. (1</w:t>
       </w:r>
       <w:r>
         <w:rPr>
@@ -2700,6 +3655,7 @@
         </w:rPr>
         <w:t>2</w:t>
       </w:r>
+      <w:proofErr w:type="gramStart"/>
       <w:r>
         <w:t xml:space="preserve">, </w:t>
       </w:r>
@@ -2718,6 +3674,7 @@
       <w:r>
         <w:t>g</w:t>
       </w:r>
+      <w:proofErr w:type="gramEnd"/>
       <w:r>
         <w:rPr>
           <w:spacing w:val="-1"/>
@@ -2733,6 +3690,7 @@
         </w:rPr>
         <w:t xml:space="preserve"> </w:t>
       </w:r>
+      <w:proofErr w:type="gramStart"/>
       <w:r>
         <w:t xml:space="preserve">On </w:t>
       </w:r>
@@ -2752,7 +3710,11 @@
         <w:t>h</w:t>
       </w:r>
       <w:r>
-        <w:t xml:space="preserve">e  use </w:t>
+        <w:t>e</w:t>
+      </w:r>
+      <w:proofErr w:type="gramEnd"/>
+      <w:r>
+        <w:t xml:space="preserve">  use </w:t>
       </w:r>
       <w:r>
         <w:rPr>
@@ -3416,6 +4378,7 @@
         </w:rPr>
         <w:t>(</w:t>
       </w:r>
+      <w:proofErr w:type="gramStart"/>
       <w:r>
         <w:rPr>
           <w:spacing w:val="-1"/>
@@ -3428,6 +4391,7 @@
         </w:rPr>
         <w:t>ear</w:t>
       </w:r>
+      <w:proofErr w:type="gramEnd"/>
       <w:r>
         <w:t>,</w:t>
       </w:r>
@@ -3657,6 +4621,7 @@
       <w:pPr>
         <w:pStyle w:val="References"/>
       </w:pPr>
+      <w:proofErr w:type="gramStart"/>
       <w:r>
         <w:t>P</w:t>
       </w:r>
@@ -3708,6 +4673,7 @@
         </w:rPr>
         <w:t>p</w:t>
       </w:r>
+      <w:proofErr w:type="gramEnd"/>
       <w:r>
         <w:rPr>
           <w:spacing w:val="-1"/>
@@ -3753,6 +4719,7 @@
         </w:rPr>
         <w:t xml:space="preserve"> </w:t>
       </w:r>
+      <w:proofErr w:type="gramStart"/>
       <w:r>
         <w:t>Inte</w:t>
       </w:r>
@@ -3796,7 +4763,11 @@
         <w:t>e</w:t>
       </w:r>
       <w:r>
-        <w:t>s dep</w:t>
+        <w:t>s</w:t>
+      </w:r>
+      <w:proofErr w:type="gramEnd"/>
+      <w:r>
+        <w:t xml:space="preserve"> dep</w:t>
       </w:r>
       <w:r>
         <w:rPr>
@@ -4407,7 +5378,15 @@
         <w:t>h</w:t>
       </w:r>
       <w:r>
-        <w:t xml:space="preserve">or.   (year,  </w:t>
+        <w:t>or.   (</w:t>
+      </w:r>
+      <w:proofErr w:type="gramStart"/>
+      <w:r>
+        <w:t>year</w:t>
+      </w:r>
+      <w:proofErr w:type="gramEnd"/>
+      <w:r>
+        <w:t xml:space="preserve">,  </w:t>
       </w:r>
       <w:r>
         <w:rPr>
@@ -4487,6 +5466,7 @@
         </w:rPr>
         <w:t xml:space="preserve"> </w:t>
       </w:r>
+      <w:proofErr w:type="gramStart"/>
       <w:r>
         <w:t>y</w:t>
       </w:r>
@@ -4499,6 +5479,7 @@
       <w:r>
         <w:t>.</w:t>
       </w:r>
+      <w:proofErr w:type="gramEnd"/>
       <w:r>
         <w:rPr>
           <w:spacing w:val="49"/>
@@ -4514,12 +5495,14 @@
         </w:rPr>
         <w:t xml:space="preserve"> </w:t>
       </w:r>
+      <w:proofErr w:type="spellStart"/>
       <w:r>
         <w:rPr>
           <w:spacing w:val="14"/>
         </w:rPr>
         <w:t>ity</w:t>
       </w:r>
+      <w:proofErr w:type="spellEnd"/>
       <w:r>
         <w:t>,</w:t>
       </w:r>
@@ -4774,12 +5757,14 @@
         </w:rPr>
         <w:t xml:space="preserve"> </w:t>
       </w:r>
+      <w:proofErr w:type="spellStart"/>
       <w:r>
         <w:rPr>
           <w:spacing w:val="26"/>
         </w:rPr>
         <w:t>een</w:t>
       </w:r>
+      <w:proofErr w:type="spellEnd"/>
       <w:r>
         <w:t xml:space="preserve">. </w:t>
       </w:r>
@@ -4793,7 +5778,14 @@
         <w:rPr>
           <w:spacing w:val="26"/>
         </w:rPr>
-        <w:t>(199</w:t>
+        <w:t>(</w:t>
+      </w:r>
+      <w:proofErr w:type="gramStart"/>
+      <w:r>
+        <w:rPr>
+          <w:spacing w:val="26"/>
+        </w:rPr>
+        <w:t>199</w:t>
       </w:r>
       <w:r>
         <w:t>6</w:t>
@@ -4805,7 +5797,11 @@
         <w:t xml:space="preserve"> </w:t>
       </w:r>
       <w:r>
-        <w:t xml:space="preserve">, </w:t>
+        <w:t>,</w:t>
+      </w:r>
+      <w:proofErr w:type="gramEnd"/>
+      <w:r>
+        <w:t xml:space="preserve"> </w:t>
       </w:r>
       <w:r>
         <w:rPr>
@@ -4957,6 +5953,7 @@
         </w:rPr>
         <w:t>-</w:t>
       </w:r>
+      <w:proofErr w:type="spellStart"/>
       <w:r>
         <w:t>t</w:t>
       </w:r>
@@ -4975,6 +5972,7 @@
         </w:rPr>
         <w:t>ure</w:t>
       </w:r>
+      <w:proofErr w:type="spellEnd"/>
       <w:r>
         <w:t xml:space="preserve">: </w:t>
       </w:r>
@@ -5002,6 +6000,7 @@
         </w:rPr>
         <w:t xml:space="preserve"> </w:t>
       </w:r>
+      <w:proofErr w:type="spellStart"/>
       <w:r>
         <w:rPr>
           <w:spacing w:val="24"/>
@@ -5011,6 +6010,7 @@
       <w:r>
         <w:t>i</w:t>
       </w:r>
+      <w:proofErr w:type="spellEnd"/>
       <w:r>
         <w:rPr>
           <w:spacing w:val="-28"/>
@@ -5032,9 +6032,11 @@
         </w:rPr>
         <w:t xml:space="preserve"> </w:t>
       </w:r>
+      <w:proofErr w:type="spellStart"/>
       <w:r>
         <w:t>i</w:t>
       </w:r>
+      <w:proofErr w:type="spellEnd"/>
       <w:r>
         <w:rPr>
           <w:spacing w:val="-28"/>
@@ -5068,6 +6070,7 @@
         </w:rPr>
         <w:t xml:space="preserve"> </w:t>
       </w:r>
+      <w:proofErr w:type="spellStart"/>
       <w:r>
         <w:rPr>
           <w:spacing w:val="24"/>
@@ -5077,6 +6080,7 @@
       <w:r>
         <w:t>m</w:t>
       </w:r>
+      <w:proofErr w:type="spellEnd"/>
       <w:r>
         <w:rPr>
           <w:spacing w:val="-28"/>
@@ -5098,9 +6102,11 @@
         </w:rPr>
         <w:t xml:space="preserve"> </w:t>
       </w:r>
+      <w:proofErr w:type="spellStart"/>
       <w:r>
         <w:t>i</w:t>
       </w:r>
+      <w:proofErr w:type="spellEnd"/>
       <w:r>
         <w:rPr>
           <w:spacing w:val="-26"/>
@@ -5122,9 +6128,11 @@
         </w:rPr>
         <w:t xml:space="preserve"> </w:t>
       </w:r>
+      <w:proofErr w:type="spellStart"/>
       <w:r>
         <w:t>i</w:t>
       </w:r>
+      <w:proofErr w:type="spellEnd"/>
       <w:r>
         <w:rPr>
           <w:spacing w:val="-26"/>
@@ -5167,6 +6175,7 @@
         </w:rPr>
         <w:t xml:space="preserve"> </w:t>
       </w:r>
+      <w:proofErr w:type="spellStart"/>
       <w:r>
         <w:rPr>
           <w:spacing w:val="24"/>
@@ -5183,7 +6192,11 @@
         <w:t xml:space="preserve"> </w:t>
       </w:r>
       <w:r>
-        <w:t>w par</w:t>
+        <w:t>w</w:t>
+      </w:r>
+      <w:proofErr w:type="spellEnd"/>
+      <w:r>
+        <w:t xml:space="preserve"> par</w:t>
       </w:r>
       <w:r>
         <w:rPr>
@@ -6137,6 +7150,7 @@
           <w:iCs/>
           <w:color w:val="000000"/>
         </w:rPr>
+        <w:lastRenderedPageBreak/>
         <w:t>Example:</w:t>
       </w:r>
     </w:p>
@@ -6649,7 +7663,15 @@
         <w:pStyle w:val="References"/>
       </w:pPr>
       <w:r>
-        <w:t xml:space="preserve">Name of the invention, by inventor’s name. (year, month day). </w:t>
+        <w:t>Name of the invention, by inventor’s name. (</w:t>
+      </w:r>
+      <w:proofErr w:type="gramStart"/>
+      <w:r>
+        <w:t>year</w:t>
+      </w:r>
+      <w:proofErr w:type="gramEnd"/>
+      <w:r>
+        <w:t xml:space="preserve">, month day). </w:t>
       </w:r>
       <w:r>
         <w:rPr>
@@ -6879,13 +7901,23 @@
       <w:r>
         <w:t xml:space="preserve">, City of Conf., Abbrev. State (if given), year, pp. </w:t>
       </w:r>
+      <w:proofErr w:type="spellStart"/>
       <w:r>
         <w:rPr>
           <w:rFonts w:ascii="TimesNewRomanPS-ItalicMT" w:hAnsi="TimesNewRomanPS-ItalicMT" w:cs="TimesNewRomanPS-ItalicMT"/>
           <w:i/>
           <w:iCs/>
         </w:rPr>
-        <w:t>xxxxxx.</w:t>
+        <w:t>xxxxxx</w:t>
+      </w:r>
+      <w:proofErr w:type="spellEnd"/>
+      <w:r>
+        <w:rPr>
+          <w:rFonts w:ascii="TimesNewRomanPS-ItalicMT" w:hAnsi="TimesNewRomanPS-ItalicMT" w:cs="TimesNewRomanPS-ItalicMT"/>
+          <w:i/>
+          <w:iCs/>
+        </w:rPr>
+        <w:t>.</w:t>
       </w:r>
     </w:p>
     <w:p>
@@ -7059,7 +8091,11 @@
         <w:t>a</w:t>
       </w:r>
       <w:r>
-        <w:t>s- s</w:t>
+        <w:t xml:space="preserve">s- </w:t>
+      </w:r>
+      <w:proofErr w:type="spellStart"/>
+      <w:r>
+        <w:t>s</w:t>
       </w:r>
       <w:r>
         <w:rPr>
@@ -7070,6 +8106,7 @@
       <w:r>
         <w:t>vely</w:t>
       </w:r>
+      <w:proofErr w:type="spellEnd"/>
       <w:r>
         <w:rPr>
           <w:spacing w:val="1"/>
@@ -7561,6 +8598,7 @@
         </w:rPr>
         <w:t xml:space="preserve"> </w:t>
       </w:r>
+      <w:proofErr w:type="spellStart"/>
       <w:r>
         <w:rPr>
           <w:spacing w:val="-1"/>
@@ -7597,6 +8635,7 @@
       <w:r>
         <w:t>d</w:t>
       </w:r>
+      <w:proofErr w:type="spellEnd"/>
       <w:r>
         <w:rPr>
           <w:spacing w:val="20"/>
@@ -7627,6 +8666,7 @@
         </w:rPr>
         <w:t xml:space="preserve"> </w:t>
       </w:r>
+      <w:proofErr w:type="spellStart"/>
       <w:r>
         <w:rPr>
           <w:spacing w:val="-1"/>
@@ -7643,22 +8683,362 @@
         <w:t>e</w:t>
       </w:r>
       <w:r>
+        <w:t>s</w:t>
+      </w:r>
+      <w:proofErr w:type="spellEnd"/>
+      <w:r>
+        <w:t>,</w:t>
+      </w:r>
+      <w:r>
+        <w:rPr>
+          <w:spacing w:val="20"/>
+        </w:rPr>
+        <w:t xml:space="preserve"> </w:t>
+      </w:r>
+      <w:r>
+        <w:rPr>
+          <w:spacing w:val="-1"/>
+        </w:rPr>
+        <w:t>“</w:t>
+      </w:r>
+      <w:r>
+        <w:t>Di</w:t>
+      </w:r>
+      <w:r>
+        <w:rPr>
+          <w:spacing w:val="1"/>
+        </w:rPr>
+        <w:t>g</w:t>
+      </w:r>
+      <w:r>
+        <w:t>ital</w:t>
+      </w:r>
+      <w:r>
+        <w:rPr>
+          <w:spacing w:val="19"/>
+        </w:rPr>
+        <w:t xml:space="preserve"> </w:t>
+      </w:r>
+      <w:r>
+        <w:t>single</w:t>
+      </w:r>
+      <w:r>
+        <w:rPr>
+          <w:spacing w:val="19"/>
+        </w:rPr>
+        <w:t xml:space="preserve"> </w:t>
+      </w:r>
+      <w:r>
+        <w:t>sideb</w:t>
+      </w:r>
+      <w:r>
+        <w:rPr>
+          <w:spacing w:val="-1"/>
+        </w:rPr>
+        <w:t>an</w:t>
+      </w:r>
+      <w:r>
+        <w:t>d</w:t>
+      </w:r>
+      <w:r>
+        <w:rPr>
+          <w:spacing w:val="20"/>
+        </w:rPr>
+        <w:t xml:space="preserve"> </w:t>
+      </w:r>
+      <w:r>
+        <w:t>dete</w:t>
+      </w:r>
+      <w:r>
+        <w:rPr>
+          <w:spacing w:val="-1"/>
+        </w:rPr>
+        <w:t>cti</w:t>
+      </w:r>
+      <w:r>
+        <w:t>on</w:t>
+      </w:r>
+      <w:r>
+        <w:rPr>
+          <w:spacing w:val="1"/>
+        </w:rPr>
+        <w:t xml:space="preserve"> </w:t>
+      </w:r>
+      <w:r>
+        <w:t>f</w:t>
+      </w:r>
+      <w:r>
+        <w:rPr>
+          <w:spacing w:val="-1"/>
+        </w:rPr>
+        <w:t>o</w:t>
+      </w:r>
+      <w:r>
+        <w:t>r</w:t>
+      </w:r>
+      <w:r>
+        <w:rPr>
+          <w:spacing w:val="1"/>
+        </w:rPr>
+        <w:t xml:space="preserve"> </w:t>
+      </w:r>
+      <w:r>
+        <w:rPr>
+          <w:spacing w:val="-1"/>
+        </w:rPr>
+        <w:t>i</w:t>
+      </w:r>
+      <w:r>
+        <w:rPr>
+          <w:spacing w:val="1"/>
+        </w:rPr>
+        <w:t>n</w:t>
+      </w:r>
+      <w:r>
+        <w:rPr>
+          <w:spacing w:val="-1"/>
+        </w:rPr>
+        <w:t>t</w:t>
+      </w:r>
+      <w:r>
+        <w:t>e</w:t>
+      </w:r>
+      <w:r>
+        <w:rPr>
+          <w:spacing w:val="-1"/>
+        </w:rPr>
+        <w:t>r</w:t>
+      </w:r>
+      <w:r>
+        <w:t>f</w:t>
+      </w:r>
+      <w:r>
+        <w:rPr>
+          <w:spacing w:val="-1"/>
+        </w:rPr>
+        <w:t>e</w:t>
+      </w:r>
+      <w:r>
+        <w:t>ro</w:t>
+      </w:r>
+      <w:r>
+        <w:rPr>
+          <w:spacing w:val="-2"/>
+        </w:rPr>
+        <w:t>m</w:t>
+      </w:r>
+      <w:r>
+        <w:t>etr</w:t>
+      </w:r>
+      <w:r>
+        <w:rPr>
+          <w:spacing w:val="-1"/>
+        </w:rPr>
+        <w:t>i</w:t>
+      </w:r>
+      <w:r>
+        <w:t>c</w:t>
+      </w:r>
+      <w:r>
+        <w:rPr>
+          <w:spacing w:val="1"/>
+        </w:rPr>
+        <w:t xml:space="preserve"> </w:t>
+      </w:r>
+      <w:r>
+        <w:t>sens</w:t>
+      </w:r>
+      <w:r>
+        <w:rPr>
+          <w:spacing w:val="-1"/>
+        </w:rPr>
+        <w:t>o</w:t>
+      </w:r>
+      <w:r>
+        <w:t>rs,”</w:t>
+      </w:r>
+      <w:r>
+        <w:rPr>
+          <w:spacing w:val="1"/>
+        </w:rPr>
+        <w:t xml:space="preserve"> </w:t>
+      </w:r>
+      <w:r>
+        <w:rPr>
+          <w:spacing w:val="-1"/>
+        </w:rPr>
+        <w:t>p</w:t>
+      </w:r>
+      <w:r>
+        <w:t>res</w:t>
+      </w:r>
+      <w:r>
+        <w:rPr>
+          <w:spacing w:val="-1"/>
+        </w:rPr>
+        <w:t>e</w:t>
+      </w:r>
+      <w:r>
+        <w:rPr>
+          <w:spacing w:val="1"/>
+        </w:rPr>
+        <w:t>n</w:t>
+      </w:r>
+      <w:r>
+        <w:rPr>
+          <w:spacing w:val="-1"/>
+        </w:rPr>
+        <w:t>t</w:t>
+      </w:r>
+      <w:r>
+        <w:t>ed</w:t>
+      </w:r>
+      <w:r>
+        <w:rPr>
+          <w:spacing w:val="1"/>
+        </w:rPr>
+        <w:t xml:space="preserve"> </w:t>
+      </w:r>
+      <w:r>
+        <w:t xml:space="preserve">at </w:t>
+      </w:r>
+      <w:r>
+        <w:rPr>
+          <w:spacing w:val="-1"/>
+        </w:rPr>
+        <w:t>t</w:t>
+      </w:r>
+      <w:r>
+        <w:rPr>
+          <w:spacing w:val="1"/>
+        </w:rPr>
+        <w:t>h</w:t>
+      </w:r>
+      <w:r>
+        <w:t>e</w:t>
+      </w:r>
+      <w:r>
+        <w:rPr>
+          <w:spacing w:val="1"/>
+        </w:rPr>
+        <w:t xml:space="preserve"> </w:t>
+      </w:r>
+      <w:r>
+        <w:t>2nd</w:t>
+      </w:r>
+      <w:r>
+        <w:rPr>
+          <w:spacing w:val="1"/>
+        </w:rPr>
+        <w:t xml:space="preserve"> </w:t>
+      </w:r>
+      <w:r>
+        <w:rPr>
+          <w:spacing w:val="-1"/>
+        </w:rPr>
+        <w:t>I</w:t>
+      </w:r>
+      <w:r>
+        <w:rPr>
+          <w:spacing w:val="1"/>
+        </w:rPr>
+        <w:t>n</w:t>
+      </w:r>
+      <w:r>
+        <w:rPr>
+          <w:spacing w:val="-1"/>
+        </w:rPr>
+        <w:t>t</w:t>
+      </w:r>
+      <w:r>
+        <w:t>. C</w:t>
+      </w:r>
+      <w:r>
+        <w:rPr>
+          <w:spacing w:val="1"/>
+        </w:rPr>
+        <w:t>o</w:t>
+      </w:r>
+      <w:r>
+        <w:t>n</w:t>
+      </w:r>
+      <w:r>
+        <w:rPr>
+          <w:spacing w:val="1"/>
+        </w:rPr>
+        <w:t>f</w:t>
+      </w:r>
+      <w:r>
+        <w:t>.</w:t>
+      </w:r>
+      <w:r>
+        <w:rPr>
+          <w:spacing w:val="15"/>
+        </w:rPr>
+        <w:t xml:space="preserve"> </w:t>
+      </w:r>
+      <w:r>
+        <w:rPr>
+          <w:spacing w:val="1"/>
+        </w:rPr>
+        <w:t>Op</w:t>
+      </w:r>
+      <w:r>
+        <w:t>tical</w:t>
+      </w:r>
+      <w:r>
+        <w:rPr>
+          <w:spacing w:val="15"/>
+        </w:rPr>
+        <w:t xml:space="preserve"> </w:t>
+      </w:r>
+      <w:r>
+        <w:t>Fi</w:t>
+      </w:r>
+      <w:r>
+        <w:rPr>
+          <w:spacing w:val="1"/>
+        </w:rPr>
+        <w:t>b</w:t>
+      </w:r>
+      <w:r>
+        <w:t>er</w:t>
+      </w:r>
+      <w:r>
+        <w:rPr>
+          <w:spacing w:val="15"/>
+        </w:rPr>
+        <w:t xml:space="preserve"> </w:t>
+      </w:r>
+      <w:r>
+        <w:t>Senso</w:t>
+      </w:r>
+      <w:r>
+        <w:rPr>
+          <w:spacing w:val="1"/>
+        </w:rPr>
+        <w:t>r</w:t>
+      </w:r>
+      <w:r>
         <w:t>s,</w:t>
       </w:r>
       <w:r>
         <w:rPr>
-          <w:spacing w:val="20"/>
-        </w:rPr>
-        <w:t xml:space="preserve"> </w:t>
-      </w:r>
-      <w:r>
-        <w:rPr>
-          <w:spacing w:val="-1"/>
-        </w:rPr>
-        <w:t>“</w:t>
-      </w:r>
-      <w:r>
-        <w:t>Di</w:t>
+          <w:spacing w:val="15"/>
+        </w:rPr>
+        <w:t xml:space="preserve"> </w:t>
+      </w:r>
+      <w:r>
+        <w:t>St</w:t>
+      </w:r>
+      <w:r>
+        <w:rPr>
+          <w:spacing w:val="1"/>
+        </w:rPr>
+        <w:t>u</w:t>
+      </w:r>
+      <w:r>
+        <w:t>tt</w:t>
       </w:r>
       <w:r>
         <w:rPr>
@@ -7667,82 +9047,37 @@
         <w:t>g</w:t>
       </w:r>
       <w:r>
-        <w:t>ital</w:t>
-      </w:r>
-      <w:r>
-        <w:rPr>
-          <w:spacing w:val="19"/>
-        </w:rPr>
-        <w:t xml:space="preserve"> </w:t>
-      </w:r>
-      <w:r>
-        <w:t>single</w:t>
-      </w:r>
-      <w:r>
-        <w:rPr>
-          <w:spacing w:val="19"/>
-        </w:rPr>
-        <w:t xml:space="preserve"> </w:t>
-      </w:r>
-      <w:r>
-        <w:t>sideb</w:t>
-      </w:r>
-      <w:r>
-        <w:rPr>
-          <w:spacing w:val="-1"/>
-        </w:rPr>
-        <w:t>an</w:t>
-      </w:r>
-      <w:r>
-        <w:t>d</w:t>
-      </w:r>
-      <w:r>
-        <w:rPr>
-          <w:spacing w:val="20"/>
-        </w:rPr>
-        <w:t xml:space="preserve"> </w:t>
-      </w:r>
-      <w:r>
-        <w:t>dete</w:t>
-      </w:r>
-      <w:r>
-        <w:rPr>
-          <w:spacing w:val="-1"/>
-        </w:rPr>
-        <w:t>cti</w:t>
-      </w:r>
-      <w:r>
-        <w:t>on</w:t>
-      </w:r>
-      <w:r>
-        <w:rPr>
-          <w:spacing w:val="1"/>
-        </w:rPr>
-        <w:t xml:space="preserve"> </w:t>
-      </w:r>
-      <w:r>
-        <w:t>f</w:t>
-      </w:r>
-      <w:r>
-        <w:rPr>
-          <w:spacing w:val="-1"/>
-        </w:rPr>
-        <w:t>o</w:t>
-      </w:r>
-      <w:r>
+        <w:t>a</w:t>
+      </w:r>
+      <w:r>
+        <w:rPr>
+          <w:spacing w:val="1"/>
+        </w:rPr>
         <w:t>r</w:t>
       </w:r>
       <w:r>
-        <w:rPr>
-          <w:spacing w:val="1"/>
-        </w:rPr>
-        <w:t xml:space="preserve"> </w:t>
-      </w:r>
-      <w:r>
-        <w:rPr>
-          <w:spacing w:val="-1"/>
-        </w:rPr>
-        <w:t>i</w:t>
+        <w:t>t,</w:t>
+      </w:r>
+      <w:r>
+        <w:rPr>
+          <w:spacing w:val="15"/>
+        </w:rPr>
+        <w:t xml:space="preserve"> </w:t>
+      </w:r>
+      <w:r>
+        <w:rPr>
+          <w:spacing w:val="1"/>
+        </w:rPr>
+        <w:t>G</w:t>
+      </w:r>
+      <w:r>
+        <w:rPr>
+          <w:spacing w:val="-1"/>
+        </w:rPr>
+        <w:t>e</w:t>
+      </w:r>
+      <w:r>
+        <w:t>rma</w:t>
       </w:r>
       <w:r>
         <w:rPr>
@@ -7751,88 +9086,17 @@
         <w:t>n</w:t>
       </w:r>
       <w:r>
-        <w:rPr>
-          <w:spacing w:val="-1"/>
-        </w:rPr>
-        <w:t>t</w:t>
-      </w:r>
-      <w:r>
-        <w:t>e</w:t>
-      </w:r>
-      <w:r>
-        <w:rPr>
-          <w:spacing w:val="-1"/>
-        </w:rPr>
-        <w:t>r</w:t>
-      </w:r>
-      <w:r>
-        <w:t>f</w:t>
-      </w:r>
-      <w:r>
-        <w:rPr>
-          <w:spacing w:val="-1"/>
-        </w:rPr>
-        <w:t>e</w:t>
-      </w:r>
-      <w:r>
-        <w:t>ro</w:t>
-      </w:r>
-      <w:r>
-        <w:rPr>
-          <w:spacing w:val="-2"/>
-        </w:rPr>
-        <w:t>m</w:t>
-      </w:r>
-      <w:r>
-        <w:t>etr</w:t>
-      </w:r>
-      <w:r>
-        <w:rPr>
-          <w:spacing w:val="-1"/>
-        </w:rPr>
-        <w:t>i</w:t>
-      </w:r>
-      <w:r>
-        <w:t>c</w:t>
-      </w:r>
-      <w:r>
-        <w:rPr>
-          <w:spacing w:val="1"/>
-        </w:rPr>
-        <w:t xml:space="preserve"> </w:t>
-      </w:r>
-      <w:r>
-        <w:t>sens</w:t>
-      </w:r>
-      <w:r>
-        <w:rPr>
-          <w:spacing w:val="-1"/>
-        </w:rPr>
-        <w:t>o</w:t>
-      </w:r>
-      <w:r>
-        <w:t>rs,”</w:t>
-      </w:r>
-      <w:r>
-        <w:rPr>
-          <w:spacing w:val="1"/>
-        </w:rPr>
-        <w:t xml:space="preserve"> </w:t>
-      </w:r>
-      <w:r>
-        <w:rPr>
-          <w:spacing w:val="-1"/>
-        </w:rPr>
-        <w:t>p</w:t>
-      </w:r>
-      <w:r>
-        <w:t>res</w:t>
-      </w:r>
-      <w:r>
-        <w:rPr>
-          <w:spacing w:val="-1"/>
-        </w:rPr>
-        <w:t>e</w:t>
+        <w:t>y,</w:t>
+      </w:r>
+      <w:r>
+        <w:rPr>
+          <w:spacing w:val="16"/>
+        </w:rPr>
+        <w:t xml:space="preserve"> </w:t>
+      </w:r>
+      <w:proofErr w:type="gramStart"/>
+      <w:r>
+        <w:t>Ja</w:t>
       </w:r>
       <w:r>
         <w:rPr>
@@ -7840,225 +9104,7 @@
         </w:rPr>
         <w:t>n</w:t>
       </w:r>
-      <w:r>
-        <w:rPr>
-          <w:spacing w:val="-1"/>
-        </w:rPr>
-        <w:t>t</w:t>
-      </w:r>
-      <w:r>
-        <w:t>ed</w:t>
-      </w:r>
-      <w:r>
-        <w:rPr>
-          <w:spacing w:val="1"/>
-        </w:rPr>
-        <w:t xml:space="preserve"> </w:t>
-      </w:r>
-      <w:r>
-        <w:t xml:space="preserve">at </w:t>
-      </w:r>
-      <w:r>
-        <w:rPr>
-          <w:spacing w:val="-1"/>
-        </w:rPr>
-        <w:t>t</w:t>
-      </w:r>
-      <w:r>
-        <w:rPr>
-          <w:spacing w:val="1"/>
-        </w:rPr>
-        <w:t>h</w:t>
-      </w:r>
-      <w:r>
-        <w:t>e</w:t>
-      </w:r>
-      <w:r>
-        <w:rPr>
-          <w:spacing w:val="1"/>
-        </w:rPr>
-        <w:t xml:space="preserve"> </w:t>
-      </w:r>
-      <w:r>
-        <w:t>2nd</w:t>
-      </w:r>
-      <w:r>
-        <w:rPr>
-          <w:spacing w:val="1"/>
-        </w:rPr>
-        <w:t xml:space="preserve"> </w:t>
-      </w:r>
-      <w:r>
-        <w:rPr>
-          <w:spacing w:val="-1"/>
-        </w:rPr>
-        <w:t>I</w:t>
-      </w:r>
-      <w:r>
-        <w:rPr>
-          <w:spacing w:val="1"/>
-        </w:rPr>
-        <w:t>n</w:t>
-      </w:r>
-      <w:r>
-        <w:rPr>
-          <w:spacing w:val="-1"/>
-        </w:rPr>
-        <w:t>t</w:t>
-      </w:r>
-      <w:r>
-        <w:t>. C</w:t>
-      </w:r>
-      <w:r>
-        <w:rPr>
-          <w:spacing w:val="1"/>
-        </w:rPr>
-        <w:t>o</w:t>
-      </w:r>
-      <w:r>
-        <w:t>n</w:t>
-      </w:r>
-      <w:r>
-        <w:rPr>
-          <w:spacing w:val="1"/>
-        </w:rPr>
-        <w:t>f</w:t>
-      </w:r>
-      <w:r>
-        <w:t>.</w:t>
-      </w:r>
-      <w:r>
-        <w:rPr>
-          <w:spacing w:val="15"/>
-        </w:rPr>
-        <w:t xml:space="preserve"> </w:t>
-      </w:r>
-      <w:r>
-        <w:rPr>
-          <w:spacing w:val="1"/>
-        </w:rPr>
-        <w:t>Op</w:t>
-      </w:r>
-      <w:r>
-        <w:t>tical</w:t>
-      </w:r>
-      <w:r>
-        <w:rPr>
-          <w:spacing w:val="15"/>
-        </w:rPr>
-        <w:t xml:space="preserve"> </w:t>
-      </w:r>
-      <w:r>
-        <w:t>Fi</w:t>
-      </w:r>
-      <w:r>
-        <w:rPr>
-          <w:spacing w:val="1"/>
-        </w:rPr>
-        <w:t>b</w:t>
-      </w:r>
-      <w:r>
-        <w:t>er</w:t>
-      </w:r>
-      <w:r>
-        <w:rPr>
-          <w:spacing w:val="15"/>
-        </w:rPr>
-        <w:t xml:space="preserve"> </w:t>
-      </w:r>
-      <w:r>
-        <w:t>Senso</w:t>
-      </w:r>
-      <w:r>
-        <w:rPr>
-          <w:spacing w:val="1"/>
-        </w:rPr>
-        <w:t>r</w:t>
-      </w:r>
-      <w:r>
-        <w:t>s,</w:t>
-      </w:r>
-      <w:r>
-        <w:rPr>
-          <w:spacing w:val="15"/>
-        </w:rPr>
-        <w:t xml:space="preserve"> </w:t>
-      </w:r>
-      <w:r>
-        <w:t>St</w:t>
-      </w:r>
-      <w:r>
-        <w:rPr>
-          <w:spacing w:val="1"/>
-        </w:rPr>
-        <w:t>u</w:t>
-      </w:r>
-      <w:r>
-        <w:t>tt</w:t>
-      </w:r>
-      <w:r>
-        <w:rPr>
-          <w:spacing w:val="1"/>
-        </w:rPr>
-        <w:t>g</w:t>
-      </w:r>
-      <w:r>
-        <w:t>a</w:t>
-      </w:r>
-      <w:r>
-        <w:rPr>
-          <w:spacing w:val="1"/>
-        </w:rPr>
-        <w:t>r</w:t>
-      </w:r>
-      <w:r>
-        <w:t>t,</w:t>
-      </w:r>
-      <w:r>
-        <w:rPr>
-          <w:spacing w:val="15"/>
-        </w:rPr>
-        <w:t xml:space="preserve"> </w:t>
-      </w:r>
-      <w:r>
-        <w:rPr>
-          <w:spacing w:val="1"/>
-        </w:rPr>
-        <w:t>G</w:t>
-      </w:r>
-      <w:r>
-        <w:rPr>
-          <w:spacing w:val="-1"/>
-        </w:rPr>
-        <w:t>e</w:t>
-      </w:r>
-      <w:r>
-        <w:t>rma</w:t>
-      </w:r>
-      <w:r>
-        <w:rPr>
-          <w:spacing w:val="1"/>
-        </w:rPr>
-        <w:t>n</w:t>
-      </w:r>
-      <w:r>
-        <w:t>y,</w:t>
-      </w:r>
-      <w:r>
-        <w:rPr>
-          <w:spacing w:val="16"/>
-        </w:rPr>
-        <w:t xml:space="preserve"> </w:t>
-      </w:r>
-      <w:r>
-        <w:t>Ja</w:t>
-      </w:r>
-      <w:r>
-        <w:rPr>
-          <w:spacing w:val="1"/>
-        </w:rPr>
-        <w:t>n</w:t>
-      </w:r>
+      <w:proofErr w:type="gramEnd"/>
       <w:r>
         <w:t>.</w:t>
       </w:r>
@@ -8225,8 +9271,18 @@
           <w:i/>
           <w:iCs/>
         </w:rPr>
-        <w:t>x xxx xxx</w:t>
-      </w:r>
+        <w:t xml:space="preserve">x xxx </w:t>
+      </w:r>
+      <w:proofErr w:type="spellStart"/>
+      <w:r>
+        <w:rPr>
+          <w:rFonts w:ascii="TimesNewRomanPS-ItalicMT" w:hAnsi="TimesNewRomanPS-ItalicMT" w:cs="TimesNewRomanPS-ItalicMT"/>
+          <w:i/>
+          <w:iCs/>
+        </w:rPr>
+        <w:t>xxx</w:t>
+      </w:r>
+      <w:proofErr w:type="spellEnd"/>
       <w:r>
         <w:t>, Abbrev. Month, day, year.</w:t>
       </w:r>
@@ -8258,6 +9314,7 @@
       <w:r>
         <w:t xml:space="preserve">G. </w:t>
       </w:r>
+      <w:proofErr w:type="spellStart"/>
       <w:r>
         <w:rPr>
           <w:spacing w:val="-2"/>
@@ -8265,7 +9322,11 @@
         <w:t>B</w:t>
       </w:r>
       <w:r>
-        <w:t>randli and M. Di</w:t>
+        <w:t>randli</w:t>
+      </w:r>
+      <w:proofErr w:type="spellEnd"/>
+      <w:r>
+        <w:t xml:space="preserve"> and M. Di</w:t>
       </w:r>
       <w:r>
         <w:rPr>
@@ -8471,6 +9532,7 @@
           <w:i/>
           <w:iCs/>
         </w:rPr>
+        <w:lastRenderedPageBreak/>
         <w:br/>
       </w:r>
       <w:r>
@@ -8608,7 +9670,15 @@
         <w:pStyle w:val="References"/>
       </w:pPr>
       <w:r>
-        <w:t>N. Kawasaki, “Parametric study of thermal and chemical nonequilibrium nozzle flow,” M.S. thesis, Dept. Electron.</w:t>
+        <w:t xml:space="preserve">N. Kawasaki, “Parametric study of thermal and chemical </w:t>
+      </w:r>
+      <w:proofErr w:type="spellStart"/>
+      <w:r>
+        <w:t>nonequilibrium</w:t>
+      </w:r>
+      <w:proofErr w:type="spellEnd"/>
+      <w:r>
+        <w:t xml:space="preserve"> nozzle flow,” M.S. thesis, Dept. Electron.</w:t>
       </w:r>
       <w:r>
         <w:t xml:space="preserve"> </w:t>
@@ -8972,7 +10042,7 @@
       <w:rPr>
         <w:noProof/>
       </w:rPr>
-      <w:t>1</w:t>
+      <w:t>3</w:t>
     </w:r>
     <w:r>
       <w:fldChar w:fldCharType="end"/>
@@ -10631,7 +11701,7 @@
     <w:lsdException w:name="E-mail Signature" w:semiHidden="1" w:unhideWhenUsed="1"/>
     <w:lsdException w:name="HTML Top of Form" w:semiHidden="1" w:unhideWhenUsed="1"/>
     <w:lsdException w:name="HTML Bottom of Form" w:semiHidden="1" w:unhideWhenUsed="1"/>
-    <w:lsdException w:name="Normal (Web)" w:semiHidden="1" w:unhideWhenUsed="1"/>
+    <w:lsdException w:name="Normal (Web)" w:semiHidden="1" w:uiPriority="99" w:unhideWhenUsed="1"/>
     <w:lsdException w:name="HTML Acronym" w:semiHidden="1" w:unhideWhenUsed="1"/>
     <w:lsdException w:name="HTML Address" w:semiHidden="1" w:unhideWhenUsed="1"/>
     <w:lsdException w:name="HTML Cite" w:semiHidden="1" w:unhideWhenUsed="1"/>
@@ -11568,6 +12638,32 @@
       <w:szCs w:val="24"/>
     </w:rPr>
   </w:style>
+  <w:style w:type="paragraph" w:styleId="NormalWeb">
+    <w:name w:val="Normal (Web)"/>
+    <w:basedOn w:val="Normal"/>
+    <w:uiPriority w:val="99"/>
+    <w:semiHidden/>
+    <w:unhideWhenUsed/>
+    <w:rsid w:val="00D47506"/>
+    <w:pPr>
+      <w:spacing w:before="100" w:beforeAutospacing="1" w:after="100" w:afterAutospacing="1"/>
+    </w:pPr>
+    <w:rPr>
+      <w:sz w:val="24"/>
+      <w:szCs w:val="24"/>
+    </w:rPr>
+  </w:style>
+  <w:style w:type="paragraph" w:styleId="ListParagraph">
+    <w:name w:val="List Paragraph"/>
+    <w:basedOn w:val="Normal"/>
+    <w:uiPriority w:val="34"/>
+    <w:qFormat/>
+    <w:rsid w:val="00D47506"/>
+    <w:pPr>
+      <w:ind w:left="720"/>
+      <w:contextualSpacing/>
+    </w:pPr>
+  </w:style>
 </w:styles>
 </file>
 
@@ -11861,7 +12957,7 @@
 </file>
 
 <file path=customXml/itemProps1.xml><?xml version="1.0" encoding="utf-8"?>
-<ds:datastoreItem xmlns:ds="http://schemas.openxmlformats.org/officeDocument/2006/customXml" ds:itemID="{DBA00DAA-01AA-4228-BD09-8E8FBC1EE6CC}">
+<ds:datastoreItem xmlns:ds="http://schemas.openxmlformats.org/officeDocument/2006/customXml" ds:itemID="{B47041F1-F93D-4EE5-8FC0-779E2CCF34CF}">
   <ds:schemaRefs>
     <ds:schemaRef ds:uri="http://schemas.openxmlformats.org/officeDocument/2006/bibliography"/>
   </ds:schemaRefs>

</xml_diff>

<commit_message>
Ranking is done. Also the profile was started
</commit_message>
<xml_diff>
--- a/DOCS/TGSI_IEEE.docx
+++ b/DOCS/TGSI_IEEE.docx
@@ -513,10 +513,7 @@
         <w:pStyle w:val="Heading1"/>
       </w:pPr>
       <w:r>
-        <w:t>E</w:t>
-      </w:r>
-      <w:r>
-        <w:t>xplanation</w:t>
+        <w:t>Related work</w:t>
       </w:r>
     </w:p>
     <w:p>
@@ -688,6 +685,61 @@
       </w:pPr>
       <w:r>
         <w:lastRenderedPageBreak/>
+        <w:t>Methodology</w:t>
+      </w:r>
+    </w:p>
+    <w:p>
+      <w:r>
+        <w:t xml:space="preserve">The project is based on the idea of Smart Cities, where open databases related to health care, education and government are gathered together. To perform this project were selected cities which are included in the </w:t>
+      </w:r>
+      <w:proofErr w:type="spellStart"/>
+      <w:r>
+        <w:t>Frederico</w:t>
+      </w:r>
+      <w:proofErr w:type="spellEnd"/>
+      <w:r>
+        <w:t xml:space="preserve"> </w:t>
+      </w:r>
+      <w:proofErr w:type="spellStart"/>
+      <w:r>
+        <w:t>Westphalen</w:t>
+      </w:r>
+      <w:proofErr w:type="spellEnd"/>
+      <w:r>
+        <w:t xml:space="preserve"> micro region. Imported their open databases into a non-relational database, MongoDB. Thus, loading the data into MongoDB allowed us to create queries that returned information. Also, a framework PHP called </w:t>
+      </w:r>
+      <w:proofErr w:type="spellStart"/>
+      <w:r>
+        <w:t>Laravel</w:t>
+      </w:r>
+      <w:proofErr w:type="spellEnd"/>
+      <w:r>
+        <w:t xml:space="preserve">, HTML 5 and </w:t>
+      </w:r>
+      <w:proofErr w:type="spellStart"/>
+      <w:r>
+        <w:t>Javascript</w:t>
+      </w:r>
+      <w:proofErr w:type="spellEnd"/>
+      <w:r>
+        <w:t xml:space="preserve"> were utilized to do the information processing and show the information got from the MongoDB queries. Then, it was possible to create a ranking, which compares the cities performance, and visualize the cities strengths and weaknesses.</w:t>
+      </w:r>
+    </w:p>
+    <w:p>
+      <w:pPr>
+        <w:pStyle w:val="Heading1"/>
+        <w:numPr>
+          <w:ilvl w:val="0"/>
+          <w:numId w:val="0"/>
+        </w:numPr>
+        <w:jc w:val="left"/>
+      </w:pPr>
+    </w:p>
+    <w:p>
+      <w:pPr>
+        <w:pStyle w:val="Heading1"/>
+      </w:pPr>
+      <w:r>
         <w:t>Solution</w:t>
       </w:r>
     </w:p>
@@ -702,63 +754,6 @@
         </w:rPr>
         <w:t>TODO</w:t>
       </w:r>
-    </w:p>
-    <w:p>
-      <w:pPr>
-        <w:ind w:firstLine="144"/>
-        <w:jc w:val="both"/>
-      </w:pPr>
-    </w:p>
-    <w:p>
-      <w:pPr>
-        <w:pStyle w:val="Heading1"/>
-      </w:pPr>
-      <w:r>
-        <w:t>Methodology</w:t>
-      </w:r>
-    </w:p>
-    <w:p>
-      <w:r>
-        <w:t xml:space="preserve">The project is based on the idea of Smart Cities, where open databases related to health care, education and government are gathered together. To perform this project were selected cities which are included in the </w:t>
-      </w:r>
-      <w:proofErr w:type="spellStart"/>
-      <w:r>
-        <w:t>Frederico</w:t>
-      </w:r>
-      <w:proofErr w:type="spellEnd"/>
-      <w:r>
-        <w:t xml:space="preserve"> </w:t>
-      </w:r>
-      <w:proofErr w:type="spellStart"/>
-      <w:r>
-        <w:t>Westphalen</w:t>
-      </w:r>
-      <w:proofErr w:type="spellEnd"/>
-      <w:r>
-        <w:t xml:space="preserve"> micro region. Imported their open databases into a non-relational database, MongoDB. Thus, loading the data into MongoDB allowed us to create queries that returned information. Also, a framework PHP called </w:t>
-      </w:r>
-      <w:proofErr w:type="spellStart"/>
-      <w:r>
-        <w:t>Laravel</w:t>
-      </w:r>
-      <w:proofErr w:type="spellEnd"/>
-      <w:r>
-        <w:t xml:space="preserve">, HTML 5 and </w:t>
-      </w:r>
-      <w:proofErr w:type="spellStart"/>
-      <w:r>
-        <w:t>Javascript</w:t>
-      </w:r>
-      <w:proofErr w:type="spellEnd"/>
-      <w:r>
-        <w:t xml:space="preserve"> were utilized to do the information processing and show the information got from the MongoDB queries. Then, it was possible to create a ranking, which compares the cities performance, and visualize the cities strengths and weaknesses.</w:t>
-      </w:r>
-    </w:p>
-    <w:p>
-      <w:pPr>
-        <w:ind w:firstLine="144"/>
-        <w:jc w:val="both"/>
-      </w:pPr>
     </w:p>
     <w:p>
       <w:pPr>
@@ -785,6 +780,7 @@
       <w:r>
         <w:rPr>
           <w:i w:val="0"/>
+          <w:highlight w:val="yellow"/>
         </w:rPr>
         <w:t>TODO</w:t>
       </w:r>
@@ -822,6 +818,7 @@
           <w:color w:val="000000"/>
           <w:sz w:val="16"/>
           <w:szCs w:val="16"/>
+          <w:lang w:val="pt-BR"/>
         </w:rPr>
       </w:pPr>
       <w:r>
@@ -889,29 +886,21 @@
         </w:rPr>
         <w:t xml:space="preserve">: &lt;http://www.troubleshooters.com/lpm/200704/200704.htm&gt;. </w:t>
       </w:r>
-      <w:proofErr w:type="spellStart"/>
       <w:r>
         <w:rPr>
           <w:color w:val="000000"/>
           <w:sz w:val="16"/>
           <w:szCs w:val="16"/>
-        </w:rPr>
-        <w:t>Acess</w:t>
-      </w:r>
-      <w:proofErr w:type="spellEnd"/>
+          <w:lang w:val="pt-BR"/>
+        </w:rPr>
+        <w:t>Acess in</w:t>
+      </w:r>
       <w:r>
         <w:rPr>
           <w:color w:val="000000"/>
           <w:sz w:val="16"/>
           <w:szCs w:val="16"/>
-        </w:rPr>
-        <w:t xml:space="preserve"> in</w:t>
-      </w:r>
-      <w:r>
-        <w:rPr>
-          <w:color w:val="000000"/>
-          <w:sz w:val="16"/>
-          <w:szCs w:val="16"/>
+          <w:lang w:val="pt-BR"/>
         </w:rPr>
         <w:t xml:space="preserve"> 08 Abr. 2014</w:t>
       </w:r>
@@ -932,44 +921,9 @@
         <w:rPr>
           <w:sz w:val="16"/>
           <w:szCs w:val="16"/>
-        </w:rPr>
-        <w:t>[</w:t>
-      </w:r>
-      <w:r>
-        <w:rPr>
-          <w:sz w:val="16"/>
-          <w:szCs w:val="16"/>
-        </w:rPr>
-        <w:t>2</w:t>
-      </w:r>
-      <w:r>
-        <w:rPr>
-          <w:sz w:val="16"/>
-          <w:szCs w:val="16"/>
-        </w:rPr>
-        <w:t>]</w:t>
-      </w:r>
-      <w:r>
-        <w:rPr>
-          <w:sz w:val="16"/>
-          <w:szCs w:val="16"/>
-        </w:rPr>
-        <w:tab/>
-        <w:t xml:space="preserve"> </w:t>
-      </w:r>
-      <w:r>
-        <w:rPr>
-          <w:sz w:val="16"/>
-          <w:szCs w:val="16"/>
-        </w:rPr>
-        <w:tab/>
-      </w:r>
-      <w:r>
-        <w:rPr>
-          <w:sz w:val="16"/>
-          <w:szCs w:val="16"/>
-        </w:rPr>
-        <w:t xml:space="preserve">NASCIMENTO, Jean. </w:t>
+          <w:lang w:val="pt-BR"/>
+        </w:rPr>
+        <w:t>[2]</w:t>
       </w:r>
       <w:r>
         <w:rPr>
@@ -977,7 +931,8 @@
           <w:szCs w:val="16"/>
           <w:lang w:val="pt-BR"/>
         </w:rPr>
-        <w:t xml:space="preserve">NoSQL – você realmente sabe do que estamos falando?. </w:t>
+        <w:tab/>
+        <w:t xml:space="preserve"> </w:t>
       </w:r>
       <w:r>
         <w:rPr>
@@ -985,7 +940,8 @@
           <w:szCs w:val="16"/>
           <w:lang w:val="pt-BR"/>
         </w:rPr>
-        <w:t>Available</w:t>
+        <w:tab/>
+        <w:t xml:space="preserve">NASCIMENTO, Jean. </w:t>
       </w:r>
       <w:r>
         <w:rPr>
@@ -993,194 +949,59 @@
           <w:szCs w:val="16"/>
           <w:lang w:val="pt-BR"/>
         </w:rPr>
-        <w:t>:</w:t>
-      </w:r>
-    </w:p>
-    <w:p>
-      <w:pPr>
-        <w:rPr>
-          <w:sz w:val="16"/>
-          <w:szCs w:val="16"/>
-        </w:rPr>
-      </w:pPr>
+        <w:t xml:space="preserve">NoSQL – você realmente sabe do que estamos falando?. </w:t>
+      </w:r>
       <w:r>
         <w:rPr>
           <w:sz w:val="16"/>
           <w:szCs w:val="16"/>
           <w:lang w:val="pt-BR"/>
         </w:rPr>
-        <w:t xml:space="preserve">&lt;http://imasters.com.br/artigo/17043/bancodedados/nosql_voce_realment/&gt;. </w:t>
-      </w:r>
-      <w:r>
-        <w:rPr>
-          <w:sz w:val="16"/>
-          <w:szCs w:val="16"/>
-        </w:rPr>
-        <w:t>Access in</w:t>
-      </w:r>
-      <w:r>
-        <w:rPr>
-          <w:sz w:val="16"/>
-          <w:szCs w:val="16"/>
-        </w:rPr>
-        <w:t xml:space="preserve"> 22 Mar. 2014</w:t>
-      </w:r>
-    </w:p>
-    <w:p>
-      <w:pPr>
-        <w:rPr>
-          <w:color w:val="000000"/>
-          <w:sz w:val="16"/>
-          <w:szCs w:val="16"/>
-        </w:rPr>
-      </w:pPr>
-      <w:r>
-        <w:rPr>
-          <w:color w:val="000000"/>
+        <w:t>Available</w:t>
+      </w:r>
+      <w:r>
+        <w:rPr>
           <w:sz w:val="16"/>
           <w:szCs w:val="16"/>
           <w:lang w:val="pt-BR"/>
         </w:rPr>
-        <w:t>[3</w:t>
-      </w:r>
-      <w:r>
-        <w:rPr>
-          <w:color w:val="000000"/>
+        <w:t>:</w:t>
+      </w:r>
+    </w:p>
+    <w:p>
+      <w:pPr>
+        <w:rPr>
           <w:sz w:val="16"/>
           <w:szCs w:val="16"/>
           <w:lang w:val="pt-BR"/>
         </w:rPr>
-        <w:t>]</w:t>
-      </w:r>
-      <w:r>
-        <w:rPr>
-          <w:color w:val="000000"/>
+      </w:pPr>
+      <w:r>
+        <w:rPr>
           <w:sz w:val="16"/>
           <w:szCs w:val="16"/>
           <w:lang w:val="pt-BR"/>
         </w:rPr>
-        <w:tab/>
-      </w:r>
-      <w:r>
-        <w:rPr>
-          <w:color w:val="000000"/>
+        <w:t xml:space="preserve">&lt;http://imasters.com.br/artigo/17043/bancodedados/nosql_voce_realment/&gt;. </w:t>
+      </w:r>
+      <w:r>
+        <w:rPr>
           <w:sz w:val="16"/>
           <w:szCs w:val="16"/>
           <w:lang w:val="pt-BR"/>
         </w:rPr>
-        <w:tab/>
-      </w:r>
-      <w:r>
+        <w:t>Access in 22 Mar. 2014</w:t>
+      </w:r>
+    </w:p>
+    <w:p>
+      <w:pPr>
         <w:rPr>
           <w:color w:val="000000"/>
           <w:sz w:val="16"/>
           <w:szCs w:val="16"/>
           <w:lang w:val="pt-BR"/>
         </w:rPr>
-        <w:t xml:space="preserve">LÓSCIO, Bernadette Farias; OLIVEIRA, Hélio Rodrigues de; PONTES, Jonas César de Sousa. NoSQL no desenvolvimento de aplicações Web colaborativas. Disponível em: &lt; http://www.addlabs.uff.br/sbsc_site/SBSC2011_NoSQL.pdf &gt;. </w:t>
-      </w:r>
-      <w:proofErr w:type="spellStart"/>
-      <w:r>
-        <w:rPr>
-          <w:color w:val="000000"/>
-          <w:sz w:val="16"/>
-          <w:szCs w:val="16"/>
-        </w:rPr>
-        <w:t>Acesso</w:t>
-      </w:r>
-      <w:proofErr w:type="spellEnd"/>
-      <w:r>
-        <w:rPr>
-          <w:color w:val="000000"/>
-          <w:sz w:val="16"/>
-          <w:szCs w:val="16"/>
-        </w:rPr>
-        <w:t xml:space="preserve"> </w:t>
-      </w:r>
-      <w:proofErr w:type="spellStart"/>
-      <w:r>
-        <w:rPr>
-          <w:color w:val="000000"/>
-          <w:sz w:val="16"/>
-          <w:szCs w:val="16"/>
-        </w:rPr>
-        <w:t>em</w:t>
-      </w:r>
-      <w:proofErr w:type="spellEnd"/>
-      <w:r>
-        <w:rPr>
-          <w:color w:val="000000"/>
-          <w:sz w:val="16"/>
-          <w:szCs w:val="16"/>
-        </w:rPr>
-        <w:t xml:space="preserve"> 24 Mar. 2014</w:t>
-      </w:r>
-    </w:p>
-    <w:p>
-      <w:pPr>
-        <w:rPr>
-          <w:sz w:val="16"/>
-          <w:szCs w:val="16"/>
-        </w:rPr>
-      </w:pPr>
-      <w:r>
-        <w:rPr>
-          <w:color w:val="000000"/>
-          <w:sz w:val="16"/>
-          <w:szCs w:val="16"/>
-        </w:rPr>
-        <w:t>[4</w:t>
-      </w:r>
-      <w:r>
-        <w:rPr>
-          <w:color w:val="000000"/>
-          <w:sz w:val="16"/>
-          <w:szCs w:val="16"/>
-        </w:rPr>
-        <w:t>]</w:t>
-      </w:r>
-      <w:r>
-        <w:rPr>
-          <w:color w:val="000000"/>
-          <w:sz w:val="16"/>
-          <w:szCs w:val="16"/>
-        </w:rPr>
-        <w:tab/>
-      </w:r>
-      <w:r>
-        <w:rPr>
-          <w:color w:val="000000"/>
-          <w:sz w:val="16"/>
-          <w:szCs w:val="16"/>
-        </w:rPr>
-        <w:tab/>
-      </w:r>
-      <w:r>
-        <w:rPr>
-          <w:color w:val="000000"/>
-          <w:sz w:val="16"/>
-          <w:szCs w:val="16"/>
-        </w:rPr>
-        <w:t xml:space="preserve">RAHIEN, </w:t>
-      </w:r>
-      <w:proofErr w:type="spellStart"/>
-      <w:r>
-        <w:rPr>
-          <w:color w:val="000000"/>
-          <w:sz w:val="16"/>
-          <w:szCs w:val="16"/>
-        </w:rPr>
-        <w:t>Ayende</w:t>
-      </w:r>
-      <w:proofErr w:type="spellEnd"/>
-      <w:r>
-        <w:rPr>
-          <w:color w:val="000000"/>
-          <w:sz w:val="16"/>
-          <w:szCs w:val="16"/>
-        </w:rPr>
-        <w:t xml:space="preserve">. That NoSQL Thing – Document Databases. </w:t>
-      </w:r>
+      </w:pPr>
       <w:r>
         <w:rPr>
           <w:color w:val="000000"/>
@@ -1188,6 +1009,96 @@
           <w:szCs w:val="16"/>
           <w:lang w:val="pt-BR"/>
         </w:rPr>
+        <w:t>[3</w:t>
+      </w:r>
+      <w:r>
+        <w:rPr>
+          <w:color w:val="000000"/>
+          <w:sz w:val="16"/>
+          <w:szCs w:val="16"/>
+          <w:lang w:val="pt-BR"/>
+        </w:rPr>
+        <w:t>]</w:t>
+      </w:r>
+      <w:r>
+        <w:rPr>
+          <w:color w:val="000000"/>
+          <w:sz w:val="16"/>
+          <w:szCs w:val="16"/>
+          <w:lang w:val="pt-BR"/>
+        </w:rPr>
+        <w:tab/>
+      </w:r>
+      <w:r>
+        <w:rPr>
+          <w:color w:val="000000"/>
+          <w:sz w:val="16"/>
+          <w:szCs w:val="16"/>
+          <w:lang w:val="pt-BR"/>
+        </w:rPr>
+        <w:tab/>
+      </w:r>
+      <w:r>
+        <w:rPr>
+          <w:color w:val="000000"/>
+          <w:sz w:val="16"/>
+          <w:szCs w:val="16"/>
+          <w:lang w:val="pt-BR"/>
+        </w:rPr>
+        <w:t xml:space="preserve">LÓSCIO, Bernadette Farias; OLIVEIRA, Hélio Rodrigues de; PONTES, Jonas César de Sousa. NoSQL no desenvolvimento de aplicações Web colaborativas. Disponível em: &lt; http://www.addlabs.uff.br/sbsc_site/SBSC2011_NoSQL.pdf &gt;. </w:t>
+      </w:r>
+      <w:r>
+        <w:rPr>
+          <w:color w:val="000000"/>
+          <w:sz w:val="16"/>
+          <w:szCs w:val="16"/>
+          <w:lang w:val="pt-BR"/>
+        </w:rPr>
+        <w:t>Acesso em 24 Mar. 2014</w:t>
+      </w:r>
+    </w:p>
+    <w:p>
+      <w:pPr>
+        <w:rPr>
+          <w:sz w:val="16"/>
+          <w:szCs w:val="16"/>
+        </w:rPr>
+      </w:pPr>
+      <w:r>
+        <w:rPr>
+          <w:color w:val="000000"/>
+          <w:sz w:val="16"/>
+          <w:szCs w:val="16"/>
+          <w:lang w:val="pt-BR"/>
+        </w:rPr>
+        <w:t>[4]</w:t>
+      </w:r>
+      <w:r>
+        <w:rPr>
+          <w:color w:val="000000"/>
+          <w:sz w:val="16"/>
+          <w:szCs w:val="16"/>
+          <w:lang w:val="pt-BR"/>
+        </w:rPr>
+        <w:tab/>
+      </w:r>
+      <w:r>
+        <w:rPr>
+          <w:color w:val="000000"/>
+          <w:sz w:val="16"/>
+          <w:szCs w:val="16"/>
+          <w:lang w:val="pt-BR"/>
+        </w:rPr>
+        <w:tab/>
+        <w:t xml:space="preserve">RAHIEN, Ayende. That NoSQL Thing – Document Databases. </w:t>
+      </w:r>
+      <w:r>
+        <w:rPr>
+          <w:color w:val="000000"/>
+          <w:sz w:val="16"/>
+          <w:szCs w:val="16"/>
+          <w:lang w:val="pt-BR"/>
+        </w:rPr>
         <w:t xml:space="preserve">Disponível em: &lt;http://ayende.com/blog/4459/that-no-sql-thing-document-databases&gt;. </w:t>
       </w:r>
       <w:proofErr w:type="spellStart"/>
@@ -1271,8 +1182,6 @@
         </w:rPr>
         <w:tab/>
       </w:r>
-      <w:bookmarkStart w:id="1" w:name="_GoBack"/>
-      <w:bookmarkEnd w:id="1"/>
       <w:r>
         <w:rPr>
           <w:color w:val="000000"/>
@@ -1370,6 +1279,8 @@
         </w:rPr>
         <w:t>EXAMPLES</w:t>
       </w:r>
+      <w:bookmarkStart w:id="1" w:name="_GoBack"/>
+      <w:bookmarkEnd w:id="1"/>
     </w:p>
     <w:p>
       <w:pPr>
@@ -10042,7 +9953,7 @@
       <w:rPr>
         <w:noProof/>
       </w:rPr>
-      <w:t>3</w:t>
+      <w:t>1</w:t>
     </w:r>
     <w:r>
       <w:fldChar w:fldCharType="end"/>
@@ -12957,7 +12868,7 @@
 </file>
 
 <file path=customXml/itemProps1.xml><?xml version="1.0" encoding="utf-8"?>
-<ds:datastoreItem xmlns:ds="http://schemas.openxmlformats.org/officeDocument/2006/customXml" ds:itemID="{B47041F1-F93D-4EE5-8FC0-779E2CCF34CF}">
+<ds:datastoreItem xmlns:ds="http://schemas.openxmlformats.org/officeDocument/2006/customXml" ds:itemID="{5BF0419B-0E9A-4C61-B6A6-4D9BD7B7E742}">
   <ds:schemaRefs>
     <ds:schemaRef ds:uri="http://schemas.openxmlformats.org/officeDocument/2006/bibliography"/>
   </ds:schemaRefs>

</xml_diff>